<commit_message>
update with alert database alert and doc
</commit_message>
<xml_diff>
--- a/Trunk/www/server-restful-structure.docx
+++ b/Trunk/www/server-restful-structure.docx
@@ -14,7 +14,7 @@
         <mc:AlternateContent>
           <mc:Choice Requires="wpc">
             <w:drawing>
-              <wp:inline distT="0" distB="0" distL="0" distR="0" wp14:anchorId="126189C0" wp14:editId="42EE4321">
+              <wp:inline distT="0" distB="0" distL="0" distR="0" wp14:anchorId="02CAF81A" wp14:editId="3F9CAA1A">
                 <wp:extent cx="10405110" cy="7049135"/>
                 <wp:effectExtent l="0" t="0" r="0" b="0"/>
                 <wp:docPr id="65" name="Zone de dessin 65"/>
@@ -32,7 +32,7 @@
                           <pic:cNvPicPr/>
                         </pic:nvPicPr>
                         <pic:blipFill>
-                          <a:blip r:embed="rId5"/>
+                          <a:blip r:embed="rId7"/>
                           <a:stretch>
                             <a:fillRect/>
                           </a:stretch>
@@ -53,7 +53,7 @@
                           <pic:cNvPicPr/>
                         </pic:nvPicPr>
                         <pic:blipFill>
-                          <a:blip r:embed="rId5"/>
+                          <a:blip r:embed="rId7"/>
                           <a:stretch>
                             <a:fillRect/>
                           </a:stretch>
@@ -76,7 +76,7 @@
                           </pic:cNvPicPr>
                         </pic:nvPicPr>
                         <pic:blipFill>
-                          <a:blip r:embed="rId6"/>
+                          <a:blip r:embed="rId8"/>
                           <a:stretch>
                             <a:fillRect/>
                           </a:stretch>
@@ -99,7 +99,7 @@
                           </pic:cNvPicPr>
                         </pic:nvPicPr>
                         <pic:blipFill>
-                          <a:blip r:embed="rId7"/>
+                          <a:blip r:embed="rId9"/>
                           <a:stretch>
                             <a:fillRect/>
                           </a:stretch>
@@ -122,7 +122,7 @@
                           </pic:cNvPicPr>
                         </pic:nvPicPr>
                         <pic:blipFill>
-                          <a:blip r:embed="rId7"/>
+                          <a:blip r:embed="rId9"/>
                           <a:stretch>
                             <a:fillRect/>
                           </a:stretch>
@@ -145,7 +145,7 @@
                           </pic:cNvPicPr>
                         </pic:nvPicPr>
                         <pic:blipFill>
-                          <a:blip r:embed="rId7"/>
+                          <a:blip r:embed="rId9"/>
                           <a:stretch>
                             <a:fillRect/>
                           </a:stretch>
@@ -279,7 +279,7 @@
                           </pic:cNvPicPr>
                         </pic:nvPicPr>
                         <pic:blipFill>
-                          <a:blip r:embed="rId8"/>
+                          <a:blip r:embed="rId10"/>
                           <a:stretch>
                             <a:fillRect/>
                           </a:stretch>
@@ -302,7 +302,7 @@
                           </pic:cNvPicPr>
                         </pic:nvPicPr>
                         <pic:blipFill>
-                          <a:blip r:embed="rId8"/>
+                          <a:blip r:embed="rId10"/>
                           <a:stretch>
                             <a:fillRect/>
                           </a:stretch>
@@ -325,7 +325,7 @@
                           </pic:cNvPicPr>
                         </pic:nvPicPr>
                         <pic:blipFill>
-                          <a:blip r:embed="rId8"/>
+                          <a:blip r:embed="rId10"/>
                           <a:stretch>
                             <a:fillRect/>
                           </a:stretch>
@@ -348,7 +348,7 @@
                           </pic:cNvPicPr>
                         </pic:nvPicPr>
                         <pic:blipFill>
-                          <a:blip r:embed="rId8"/>
+                          <a:blip r:embed="rId10"/>
                           <a:stretch>
                             <a:fillRect/>
                           </a:stretch>
@@ -371,7 +371,7 @@
                           </pic:cNvPicPr>
                         </pic:nvPicPr>
                         <pic:blipFill>
-                          <a:blip r:embed="rId8"/>
+                          <a:blip r:embed="rId10"/>
                           <a:stretch>
                             <a:fillRect/>
                           </a:stretch>
@@ -392,7 +392,7 @@
                           <pic:cNvPicPr/>
                         </pic:nvPicPr>
                         <pic:blipFill>
-                          <a:blip r:embed="rId5"/>
+                          <a:blip r:embed="rId7"/>
                           <a:stretch>
                             <a:fillRect/>
                           </a:stretch>
@@ -413,7 +413,7 @@
                           <pic:cNvPicPr/>
                         </pic:nvPicPr>
                         <pic:blipFill>
-                          <a:blip r:embed="rId5"/>
+                          <a:blip r:embed="rId7"/>
                           <a:stretch>
                             <a:fillRect/>
                           </a:stretch>
@@ -434,7 +434,7 @@
                           <pic:cNvPicPr/>
                         </pic:nvPicPr>
                         <pic:blipFill>
-                          <a:blip r:embed="rId5"/>
+                          <a:blip r:embed="rId7"/>
                           <a:stretch>
                             <a:fillRect/>
                           </a:stretch>
@@ -455,7 +455,7 @@
                           <pic:cNvPicPr/>
                         </pic:nvPicPr>
                         <pic:blipFill>
-                          <a:blip r:embed="rId5"/>
+                          <a:blip r:embed="rId7"/>
                           <a:stretch>
                             <a:fillRect/>
                           </a:stretch>
@@ -476,7 +476,7 @@
                           <pic:cNvPicPr/>
                         </pic:nvPicPr>
                         <pic:blipFill>
-                          <a:blip r:embed="rId5"/>
+                          <a:blip r:embed="rId7"/>
                           <a:stretch>
                             <a:fillRect/>
                           </a:stretch>
@@ -499,7 +499,7 @@
                           </pic:cNvPicPr>
                         </pic:nvPicPr>
                         <pic:blipFill>
-                          <a:blip r:embed="rId9"/>
+                          <a:blip r:embed="rId11"/>
                           <a:stretch>
                             <a:fillRect/>
                           </a:stretch>
@@ -520,7 +520,7 @@
                           <pic:cNvPicPr/>
                         </pic:nvPicPr>
                         <pic:blipFill>
-                          <a:blip r:embed="rId5"/>
+                          <a:blip r:embed="rId7"/>
                           <a:stretch>
                             <a:fillRect/>
                           </a:stretch>
@@ -541,7 +541,7 @@
                           <pic:cNvPicPr/>
                         </pic:nvPicPr>
                         <pic:blipFill>
-                          <a:blip r:embed="rId5"/>
+                          <a:blip r:embed="rId7"/>
                           <a:stretch>
                             <a:fillRect/>
                           </a:stretch>
@@ -562,7 +562,7 @@
                           <pic:cNvPicPr/>
                         </pic:nvPicPr>
                         <pic:blipFill>
-                          <a:blip r:embed="rId5"/>
+                          <a:blip r:embed="rId7"/>
                           <a:stretch>
                             <a:fillRect/>
                           </a:stretch>
@@ -583,7 +583,7 @@
                           <pic:cNvPicPr/>
                         </pic:nvPicPr>
                         <pic:blipFill>
-                          <a:blip r:embed="rId5"/>
+                          <a:blip r:embed="rId7"/>
                           <a:stretch>
                             <a:fillRect/>
                           </a:stretch>
@@ -604,7 +604,7 @@
                           <pic:cNvPicPr/>
                         </pic:nvPicPr>
                         <pic:blipFill>
-                          <a:blip r:embed="rId5"/>
+                          <a:blip r:embed="rId7"/>
                           <a:stretch>
                             <a:fillRect/>
                           </a:stretch>
@@ -1747,7 +1747,7 @@
                           </pic:cNvPicPr>
                         </pic:nvPicPr>
                         <pic:blipFill>
-                          <a:blip r:embed="rId8"/>
+                          <a:blip r:embed="rId10"/>
                           <a:stretch>
                             <a:fillRect/>
                           </a:stretch>
@@ -1819,7 +1819,7 @@
                           </pic:cNvPicPr>
                         </pic:nvPicPr>
                         <pic:blipFill>
-                          <a:blip r:embed="rId8"/>
+                          <a:blip r:embed="rId10"/>
                           <a:stretch>
                             <a:fillRect/>
                           </a:stretch>
@@ -2010,7 +2010,7 @@
                           <pic:cNvPicPr/>
                         </pic:nvPicPr>
                         <pic:blipFill>
-                          <a:blip r:embed="rId5"/>
+                          <a:blip r:embed="rId7"/>
                           <a:stretch>
                             <a:fillRect/>
                           </a:stretch>
@@ -2560,25 +2560,25 @@
                   <v:path o:connecttype="none"/>
                 </v:shape>
                 <v:shape id="Image 48" o:spid="_x0000_s1028" type="#_x0000_t75" style="position:absolute;left:5637;top:22304;width:5442;height:5442;visibility:visible;mso-wrap-style:square" o:gfxdata="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">
-                  <v:imagedata r:id="rId10" o:title=""/>
+                  <v:imagedata r:id="rId12" o:title=""/>
                 </v:shape>
                 <v:shape id="Image 50" o:spid="_x0000_s1029" type="#_x0000_t75" style="position:absolute;left:38954;top:39723;width:5442;height:5442;visibility:visible;mso-wrap-style:square" o:gfxdata="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">
-                  <v:imagedata r:id="rId10" o:title=""/>
+                  <v:imagedata r:id="rId12" o:title=""/>
                 </v:shape>
                 <v:shape id="Image 67" o:spid="_x0000_s1030" type="#_x0000_t75" style="position:absolute;left:71153;top:6507;width:8095;height:8094;visibility:visible;mso-wrap-style:square" o:gfxdata="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">
-                  <v:imagedata r:id="rId11" o:title=""/>
+                  <v:imagedata r:id="rId13" o:title=""/>
                   <v:path arrowok="t"/>
                 </v:shape>
                 <v:shape id="Image 68" o:spid="_x0000_s1031" type="#_x0000_t75" style="position:absolute;left:87108;top:3059;width:10503;height:6996;visibility:visible;mso-wrap-style:square" o:gfxdata="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">
-                  <v:imagedata r:id="rId12" o:title=""/>
+                  <v:imagedata r:id="rId14" o:title=""/>
                   <v:path arrowok="t"/>
                 </v:shape>
                 <v:shape id="Image 69" o:spid="_x0000_s1032" type="#_x0000_t75" style="position:absolute;left:89554;top:11884;width:10503;height:6996;visibility:visible;mso-wrap-style:square" o:gfxdata="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">
-                  <v:imagedata r:id="rId12" o:title=""/>
+                  <v:imagedata r:id="rId14" o:title=""/>
                   <v:path arrowok="t"/>
                 </v:shape>
                 <v:shape id="Image 70" o:spid="_x0000_s1033" type="#_x0000_t75" style="position:absolute;left:85290;top:22304;width:10503;height:6996;visibility:visible;mso-wrap-style:square" o:gfxdata="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">
-                  <v:imagedata r:id="rId12" o:title=""/>
+                  <v:imagedata r:id="rId14" o:title=""/>
                   <v:path arrowok="t"/>
                 </v:shape>
                 <v:shapetype id="_x0000_t32" coordsize="21600,21600" o:spt="32" o:oned="t" path="m,l21600,21600e" filled="f">
@@ -2595,58 +2595,58 @@
                   <v:stroke startarrow="open" endarrow="open"/>
                 </v:shape>
                 <v:shape id="Image 75" o:spid="_x0000_s1037" type="#_x0000_t75" style="position:absolute;left:29750;top:13208;width:5672;height:5672;visibility:visible;mso-wrap-style:square" o:gfxdata="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">
-                  <v:imagedata r:id="rId13" o:title=""/>
+                  <v:imagedata r:id="rId15" o:title=""/>
                   <v:path arrowok="t"/>
                 </v:shape>
                 <v:shape id="Image 76" o:spid="_x0000_s1038" type="#_x0000_t75" style="position:absolute;left:4921;top:13208;width:5672;height:5672;visibility:visible;mso-wrap-style:square" o:gfxdata="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">
-                  <v:imagedata r:id="rId13" o:title=""/>
+                  <v:imagedata r:id="rId15" o:title=""/>
                   <v:path arrowok="t"/>
                 </v:shape>
                 <v:shape id="Image 77" o:spid="_x0000_s1039" type="#_x0000_t75" style="position:absolute;left:13494;top:13439;width:5672;height:5671;visibility:visible;mso-wrap-style:square" o:gfxdata="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">
-                  <v:imagedata r:id="rId13" o:title=""/>
+                  <v:imagedata r:id="rId15" o:title=""/>
                   <v:path arrowok="t"/>
                 </v:shape>
                 <v:shape id="Image 78" o:spid="_x0000_s1040" type="#_x0000_t75" style="position:absolute;left:21471;top:13315;width:5672;height:5671;visibility:visible;mso-wrap-style:square" o:gfxdata="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">
-                  <v:imagedata r:id="rId13" o:title=""/>
+                  <v:imagedata r:id="rId15" o:title=""/>
                   <v:path arrowok="t"/>
                 </v:shape>
                 <v:shape id="Image 79" o:spid="_x0000_s1041" type="#_x0000_t75" style="position:absolute;left:38724;top:13288;width:5672;height:5671;visibility:visible;mso-wrap-style:square" o:gfxdata="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">
-                  <v:imagedata r:id="rId13" o:title=""/>
+                  <v:imagedata r:id="rId15" o:title=""/>
                   <v:path arrowok="t"/>
                 </v:shape>
                 <v:shape id="Image 80" o:spid="_x0000_s1042" type="#_x0000_t75" style="position:absolute;left:13967;top:22411;width:5442;height:5442;visibility:visible;mso-wrap-style:square" o:gfxdata="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">
-                  <v:imagedata r:id="rId10" o:title=""/>
+                  <v:imagedata r:id="rId12" o:title=""/>
                 </v:shape>
                 <v:shape id="Image 82" o:spid="_x0000_s1043" type="#_x0000_t75" style="position:absolute;left:22289;top:22411;width:5442;height:5442;visibility:visible;mso-wrap-style:square" o:gfxdata="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">
-                  <v:imagedata r:id="rId10" o:title=""/>
+                  <v:imagedata r:id="rId12" o:title=""/>
                 </v:shape>
                 <v:shape id="Image 84" o:spid="_x0000_s1044" type="#_x0000_t75" style="position:absolute;left:30349;top:22191;width:5442;height:5442;visibility:visible;mso-wrap-style:square" o:gfxdata="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">
-                  <v:imagedata r:id="rId10" o:title=""/>
+                  <v:imagedata r:id="rId12" o:title=""/>
                 </v:shape>
                 <v:shape id="Image 86" o:spid="_x0000_s1045" type="#_x0000_t75" style="position:absolute;left:38848;top:22411;width:5442;height:5442;visibility:visible;mso-wrap-style:square" o:gfxdata="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">
-                  <v:imagedata r:id="rId10" o:title=""/>
+                  <v:imagedata r:id="rId12" o:title=""/>
                 </v:shape>
                 <v:shape id="Image 87" o:spid="_x0000_s1046" type="#_x0000_t75" style="position:absolute;left:38954;top:30926;width:5442;height:5442;visibility:visible;mso-wrap-style:square" o:gfxdata="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">
-                  <v:imagedata r:id="rId10" o:title=""/>
+                  <v:imagedata r:id="rId12" o:title=""/>
                 </v:shape>
                 <v:shape id="Image 88" o:spid="_x0000_s1047" type="#_x0000_t75" style="position:absolute;left:92533;top:45490;width:8132;height:8131;visibility:visible;mso-wrap-style:square" o:gfxdata="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">
-                  <v:imagedata r:id="rId14" o:title=""/>
+                  <v:imagedata r:id="rId16" o:title=""/>
                   <v:path arrowok="t"/>
                 </v:shape>
                 <v:shape id="Image 93" o:spid="_x0000_s1048" type="#_x0000_t75" style="position:absolute;left:16988;top:55317;width:5442;height:5442;visibility:visible;mso-wrap-style:square" o:gfxdata="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">
-                  <v:imagedata r:id="rId10" o:title=""/>
+                  <v:imagedata r:id="rId12" o:title=""/>
                 </v:shape>
                 <v:shape id="Image 94" o:spid="_x0000_s1049" type="#_x0000_t75" style="position:absolute;left:62721;top:54702;width:5442;height:5442;visibility:visible;mso-wrap-style:square" o:gfxdata="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">
-                  <v:imagedata r:id="rId10" o:title=""/>
+                  <v:imagedata r:id="rId12" o:title=""/>
                 </v:shape>
                 <v:shape id="Image 95" o:spid="_x0000_s1050" type="#_x0000_t75" style="position:absolute;left:70769;top:54482;width:5442;height:5441;visibility:visible;mso-wrap-style:square" o:gfxdata="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">
-                  <v:imagedata r:id="rId10" o:title=""/>
+                  <v:imagedata r:id="rId12" o:title=""/>
                 </v:shape>
                 <v:shape id="Image 96" o:spid="_x0000_s1051" type="#_x0000_t75" style="position:absolute;left:79280;top:54702;width:5442;height:5442;visibility:visible;mso-wrap-style:square" o:gfxdata="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">
-                  <v:imagedata r:id="rId10" o:title=""/>
+                  <v:imagedata r:id="rId12" o:title=""/>
                 </v:shape>
                 <v:shape id="Image 97" o:spid="_x0000_s1052" type="#_x0000_t75" style="position:absolute;left:70781;top:45656;width:5442;height:5442;visibility:visible;mso-wrap-style:square" o:gfxdata="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">
-                  <v:imagedata r:id="rId10" o:title=""/>
+                  <v:imagedata r:id="rId12" o:title=""/>
                 </v:shape>
                 <v:shapetype id="_x0000_t34" coordsize="21600,21600" o:spt="34" o:oned="t" adj="10800" path="m,l@0,0@0,21600,21600,21600e" filled="f">
                   <v:stroke joinstyle="miter"/>
@@ -2999,7 +2999,7 @@
                   </v:textbox>
                 </v:shape>
                 <v:shape id="Image 382" o:spid="_x0000_s1075" type="#_x0000_t75" style="position:absolute;left:70539;top:36614;width:5672;height:5671;visibility:visible;mso-wrap-style:square" o:gfxdata="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">
-                  <v:imagedata r:id="rId13" o:title=""/>
+                  <v:imagedata r:id="rId15" o:title=""/>
                   <v:path arrowok="t"/>
                 </v:shape>
                 <v:shape id="Zone de texte 387" o:spid="_x0000_s1076" type="#_x0000_t202" style="position:absolute;left:85701;top:37672;width:6528;height:3486;visibility:visible;mso-wrap-style:none;v-text-anchor:top" o:gfxdata="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" filled="f" stroked="f" strokeweight=".5pt">
@@ -3016,7 +3016,7 @@
                   </v:textbox>
                 </v:shape>
                 <v:shape id="Image 388" o:spid="_x0000_s1077" type="#_x0000_t75" style="position:absolute;left:16680;top:46003;width:5672;height:5671;visibility:visible;mso-wrap-style:square" o:gfxdata="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">
-                  <v:imagedata r:id="rId13" o:title=""/>
+                  <v:imagedata r:id="rId15" o:title=""/>
                   <v:path arrowok="t"/>
                 </v:shape>
                 <v:shape id="Zone de texte 389" o:spid="_x0000_s1078" type="#_x0000_t202" style="position:absolute;left:22907;top:46003;width:4236;height:3486;visibility:visible;mso-wrap-style:none;v-text-anchor:top" o:gfxdata="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" filled="f" stroked="f" strokeweight=".5pt">
@@ -3118,7 +3118,7 @@
                   </v:textbox>
                 </v:shape>
                 <v:shape id="Image 395" o:spid="_x0000_s1080" type="#_x0000_t75" style="position:absolute;left:16892;top:61731;width:5442;height:5442;visibility:visible;mso-wrap-style:square" o:gfxdata="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">
-                  <v:imagedata r:id="rId10" o:title=""/>
+                  <v:imagedata r:id="rId12" o:title=""/>
                 </v:shape>
                 <v:shape id="Connecteur en angle 397" o:spid="_x0000_s1081" type="#_x0000_t34" style="position:absolute;left:16892;top:42444;width:22062;height:22008;rotation:180;flip:y;visibility:visible;mso-wrap-style:square" o:connectortype="elbow" o:gfxdata="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" adj="23838" strokecolor="#8064a2 [3207]">
                   <v:stroke endarrow="open"/>
@@ -3217,6 +3217,12 @@
     <w:p>
       <w:pPr>
         <w:ind w:left="-993"/>
+        <w:sectPr>
+          <w:pgSz w:w="16838" w:h="11906" w:orient="landscape"/>
+          <w:pgMar w:top="426" w:right="1417" w:bottom="426" w:left="1417" w:header="708" w:footer="708" w:gutter="0"/>
+          <w:cols w:space="708"/>
+          <w:docGrid w:linePitch="360"/>
+        </w:sectPr>
       </w:pPr>
       <w:r>
         <w:rPr>
@@ -3227,7 +3233,7 @@
         <mc:AlternateContent>
           <mc:Choice Requires="wpc">
             <w:drawing>
-              <wp:inline distT="0" distB="0" distL="0" distR="0" wp14:anchorId="36E729F3" wp14:editId="5D411FC0">
+              <wp:inline distT="0" distB="0" distL="0" distR="0" wp14:anchorId="78368B2D" wp14:editId="5F86251F">
                 <wp:extent cx="10010899" cy="7113320"/>
                 <wp:effectExtent l="0" t="0" r="0" b="0"/>
                 <wp:docPr id="296" name="Zone de dessin 296"/>
@@ -3245,7 +3251,7 @@
                           <pic:cNvPicPr/>
                         </pic:nvPicPr>
                         <pic:blipFill>
-                          <a:blip r:embed="rId8"/>
+                          <a:blip r:embed="rId10"/>
                           <a:stretch>
                             <a:fillRect/>
                           </a:stretch>
@@ -3266,7 +3272,7 @@
                           <pic:cNvPicPr/>
                         </pic:nvPicPr>
                         <pic:blipFill>
-                          <a:blip r:embed="rId5"/>
+                          <a:blip r:embed="rId7"/>
                           <a:stretch>
                             <a:fillRect/>
                           </a:stretch>
@@ -3287,7 +3293,7 @@
                           <pic:cNvPicPr/>
                         </pic:nvPicPr>
                         <pic:blipFill>
-                          <a:blip r:embed="rId5"/>
+                          <a:blip r:embed="rId7"/>
                           <a:stretch>
                             <a:fillRect/>
                           </a:stretch>
@@ -3308,7 +3314,7 @@
                           <pic:cNvPicPr/>
                         </pic:nvPicPr>
                         <pic:blipFill>
-                          <a:blip r:embed="rId5"/>
+                          <a:blip r:embed="rId7"/>
                           <a:stretch>
                             <a:fillRect/>
                           </a:stretch>
@@ -3329,7 +3335,7 @@
                           <pic:cNvPicPr/>
                         </pic:nvPicPr>
                         <pic:blipFill>
-                          <a:blip r:embed="rId5"/>
+                          <a:blip r:embed="rId7"/>
                           <a:stretch>
                             <a:fillRect/>
                           </a:stretch>
@@ -3350,7 +3356,7 @@
                           <pic:cNvPicPr/>
                         </pic:nvPicPr>
                         <pic:blipFill>
-                          <a:blip r:embed="rId5"/>
+                          <a:blip r:embed="rId7"/>
                           <a:stretch>
                             <a:fillRect/>
                           </a:stretch>
@@ -3371,7 +3377,7 @@
                           <pic:cNvPicPr/>
                         </pic:nvPicPr>
                         <pic:blipFill>
-                          <a:blip r:embed="rId8"/>
+                          <a:blip r:embed="rId10"/>
                           <a:stretch>
                             <a:fillRect/>
                           </a:stretch>
@@ -3392,7 +3398,7 @@
                           <pic:cNvPicPr/>
                         </pic:nvPicPr>
                         <pic:blipFill>
-                          <a:blip r:embed="rId8"/>
+                          <a:blip r:embed="rId10"/>
                           <a:stretch>
                             <a:fillRect/>
                           </a:stretch>
@@ -3413,7 +3419,7 @@
                           <pic:cNvPicPr/>
                         </pic:nvPicPr>
                         <pic:blipFill>
-                          <a:blip r:embed="rId5"/>
+                          <a:blip r:embed="rId7"/>
                           <a:stretch>
                             <a:fillRect/>
                           </a:stretch>
@@ -3559,7 +3565,7 @@
                           <pic:cNvPicPr/>
                         </pic:nvPicPr>
                         <pic:blipFill>
-                          <a:blip r:embed="rId5"/>
+                          <a:blip r:embed="rId7"/>
                           <a:stretch>
                             <a:fillRect/>
                           </a:stretch>
@@ -3580,7 +3586,7 @@
                           <pic:cNvPicPr/>
                         </pic:nvPicPr>
                         <pic:blipFill>
-                          <a:blip r:embed="rId5"/>
+                          <a:blip r:embed="rId7"/>
                           <a:stretch>
                             <a:fillRect/>
                           </a:stretch>
@@ -3601,7 +3607,7 @@
                           <pic:cNvPicPr/>
                         </pic:nvPicPr>
                         <pic:blipFill>
-                          <a:blip r:embed="rId5"/>
+                          <a:blip r:embed="rId7"/>
                           <a:stretch>
                             <a:fillRect/>
                           </a:stretch>
@@ -3622,7 +3628,7 @@
                           <pic:cNvPicPr/>
                         </pic:nvPicPr>
                         <pic:blipFill>
-                          <a:blip r:embed="rId5"/>
+                          <a:blip r:embed="rId7"/>
                           <a:stretch>
                             <a:fillRect/>
                           </a:stretch>
@@ -4126,15 +4132,7 @@
                                   <w:sz w:val="22"/>
                                   <w:szCs w:val="22"/>
                                 </w:rPr>
-                                <w:t>Measure</w:t>
-                              </w:r>
-                              <w:r>
-                                <w:rPr>
-                                  <w:rFonts w:eastAsia="Calibri"/>
-                                  <w:sz w:val="22"/>
-                                  <w:szCs w:val="22"/>
-                                </w:rPr>
-                                <w:t>.php</w:t>
+                                <w:t>Measure.php</w:t>
                               </w:r>
                               <w:proofErr w:type="spellEnd"/>
                               <w:r>
@@ -4200,15 +4198,7 @@
                                   <w:sz w:val="22"/>
                                   <w:szCs w:val="22"/>
                                 </w:rPr>
-                                <w:t>UserConfiguration</w:t>
-                              </w:r>
-                              <w:r>
-                                <w:rPr>
-                                  <w:rFonts w:eastAsia="Calibri"/>
-                                  <w:sz w:val="22"/>
-                                  <w:szCs w:val="22"/>
-                                </w:rPr>
-                                <w:t>.php</w:t>
+                                <w:t>UserConfiguration.php</w:t>
                               </w:r>
                               <w:proofErr w:type="spellEnd"/>
                               <w:r>
@@ -4274,15 +4264,7 @@
                                   <w:sz w:val="22"/>
                                   <w:szCs w:val="22"/>
                                 </w:rPr>
-                                <w:t>UserCommand</w:t>
-                              </w:r>
-                              <w:r>
-                                <w:rPr>
-                                  <w:rFonts w:eastAsia="Calibri"/>
-                                  <w:sz w:val="22"/>
-                                  <w:szCs w:val="22"/>
-                                </w:rPr>
-                                <w:t>.php</w:t>
+                                <w:t>UserCommand.php</w:t>
                               </w:r>
                               <w:proofErr w:type="spellEnd"/>
                               <w:r>
@@ -4348,15 +4330,7 @@
                                   <w:sz w:val="22"/>
                                   <w:szCs w:val="22"/>
                                 </w:rPr>
-                                <w:t>HardwareConfiguration</w:t>
-                              </w:r>
-                              <w:r>
-                                <w:rPr>
-                                  <w:rFonts w:eastAsia="Calibri"/>
-                                  <w:sz w:val="22"/>
-                                  <w:szCs w:val="22"/>
-                                </w:rPr>
-                                <w:t>.php</w:t>
+                                <w:t>HardwareConfiguration.php</w:t>
                               </w:r>
                               <w:proofErr w:type="spellEnd"/>
                               <w:r>
@@ -4422,15 +4396,7 @@
                                   <w:sz w:val="22"/>
                                   <w:szCs w:val="22"/>
                                 </w:rPr>
-                                <w:t>User</w:t>
-                              </w:r>
-                              <w:r>
-                                <w:rPr>
-                                  <w:rFonts w:eastAsia="Calibri"/>
-                                  <w:sz w:val="22"/>
-                                  <w:szCs w:val="22"/>
-                                </w:rPr>
-                                <w:t>.php</w:t>
+                                <w:t>User.php</w:t>
                               </w:r>
                               <w:proofErr w:type="spellEnd"/>
                               <w:r>
@@ -4868,15 +4834,7 @@
                                   <w:sz w:val="22"/>
                                   <w:szCs w:val="22"/>
                                 </w:rPr>
-                                <w:t>Table</w:t>
-                              </w:r>
-                              <w:r>
-                                <w:rPr>
-                                  <w:rFonts w:eastAsia="Calibri"/>
-                                  <w:sz w:val="22"/>
-                                  <w:szCs w:val="22"/>
-                                </w:rPr>
-                                <w:t>.php</w:t>
+                                <w:t>Table.php</w:t>
                               </w:r>
                               <w:proofErr w:type="spellEnd"/>
                               <w:r>
@@ -5658,31 +5616,31 @@
                   <v:path o:connecttype="none"/>
                 </v:shape>
                 <v:shape id="Image 277" o:spid="_x0000_s1094" type="#_x0000_t75" style="position:absolute;left:41098;top:7812;width:5671;height:5671;visibility:visible;mso-wrap-style:square" o:gfxdata="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">
-                  <v:imagedata r:id="rId13" o:title=""/>
+                  <v:imagedata r:id="rId15" o:title=""/>
                 </v:shape>
                 <v:shape id="Image 278" o:spid="_x0000_s1095" type="#_x0000_t75" style="position:absolute;left:32042;top:22773;width:5435;height:5436;visibility:visible;mso-wrap-style:square" o:gfxdata="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">
-                  <v:imagedata r:id="rId10" o:title=""/>
+                  <v:imagedata r:id="rId12" o:title=""/>
                 </v:shape>
                 <v:shape id="Image 279" o:spid="_x0000_s1096" type="#_x0000_t75" style="position:absolute;left:32181;top:29869;width:5436;height:5435;visibility:visible;mso-wrap-style:square" o:gfxdata="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">
-                  <v:imagedata r:id="rId10" o:title=""/>
+                  <v:imagedata r:id="rId12" o:title=""/>
                 </v:shape>
                 <v:shape id="Image 280" o:spid="_x0000_s1097" type="#_x0000_t75" style="position:absolute;left:32042;top:36776;width:5435;height:5435;visibility:visible;mso-wrap-style:square" o:gfxdata="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">
-                  <v:imagedata r:id="rId10" o:title=""/>
+                  <v:imagedata r:id="rId12" o:title=""/>
                 </v:shape>
                 <v:shape id="Image 281" o:spid="_x0000_s1098" type="#_x0000_t75" style="position:absolute;left:32181;top:43322;width:5436;height:5436;visibility:visible;mso-wrap-style:square" o:gfxdata="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">
-                  <v:imagedata r:id="rId10" o:title=""/>
+                  <v:imagedata r:id="rId12" o:title=""/>
                 </v:shape>
                 <v:shape id="Image 282" o:spid="_x0000_s1099" type="#_x0000_t75" style="position:absolute;left:32042;top:15994;width:5435;height:5435;visibility:visible;mso-wrap-style:square" o:gfxdata="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">
-                  <v:imagedata r:id="rId10" o:title=""/>
+                  <v:imagedata r:id="rId12" o:title=""/>
                 </v:shape>
                 <v:shape id="Image 283" o:spid="_x0000_s1100" type="#_x0000_t75" style="position:absolute;left:50499;top:15875;width:5670;height:5671;visibility:visible;mso-wrap-style:square" o:gfxdata="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">
-                  <v:imagedata r:id="rId13" o:title=""/>
+                  <v:imagedata r:id="rId15" o:title=""/>
                 </v:shape>
                 <v:shape id="Image 284" o:spid="_x0000_s1101" type="#_x0000_t75" style="position:absolute;left:56045;top:29310;width:5671;height:5671;visibility:visible;mso-wrap-style:square" o:gfxdata="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">
-                  <v:imagedata r:id="rId13" o:title=""/>
+                  <v:imagedata r:id="rId15" o:title=""/>
                 </v:shape>
                 <v:shape id="Image 292" o:spid="_x0000_s1102" type="#_x0000_t75" style="position:absolute;left:56045;top:22564;width:5436;height:5436;visibility:visible;mso-wrap-style:square" o:gfxdata="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">
-                  <v:imagedata r:id="rId10" o:title=""/>
+                  <v:imagedata r:id="rId12" o:title=""/>
                 </v:shape>
                 <v:shape id="Zone de texte 201" o:spid="_x0000_s1103" type="#_x0000_t202" style="position:absolute;left:61363;top:24341;width:6046;height:2724;visibility:visible;mso-wrap-style:none;v-text-anchor:top" o:gfxdata="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" filled="f" stroked="f" strokeweight=".5pt">
                   <v:textbox>
@@ -5738,16 +5696,16 @@
                   </v:textbox>
                 </v:shape>
                 <v:shape id="Image 297" o:spid="_x0000_s1105" type="#_x0000_t75" style="position:absolute;left:61139;top:57730;width:5436;height:5436;visibility:visible;mso-wrap-style:square" o:gfxdata="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">
-                  <v:imagedata r:id="rId10" o:title=""/>
+                  <v:imagedata r:id="rId12" o:title=""/>
                 </v:shape>
                 <v:shape id="Image 298" o:spid="_x0000_s1106" type="#_x0000_t75" style="position:absolute;left:61139;top:44598;width:5436;height:5435;visibility:visible;mso-wrap-style:square" o:gfxdata="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">
-                  <v:imagedata r:id="rId10" o:title=""/>
+                  <v:imagedata r:id="rId12" o:title=""/>
                 </v:shape>
                 <v:shape id="Image 299" o:spid="_x0000_s1107" type="#_x0000_t75" style="position:absolute;left:61139;top:37710;width:5436;height:5436;visibility:visible;mso-wrap-style:square" o:gfxdata="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">
-                  <v:imagedata r:id="rId10" o:title=""/>
+                  <v:imagedata r:id="rId12" o:title=""/>
                 </v:shape>
                 <v:shape id="Image 300" o:spid="_x0000_s1108" type="#_x0000_t75" style="position:absolute;left:61139;top:51263;width:5436;height:5436;visibility:visible;mso-wrap-style:square" o:gfxdata="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">
-                  <v:imagedata r:id="rId10" o:title=""/>
+                  <v:imagedata r:id="rId12" o:title=""/>
                 </v:shape>
                 <v:shapetype id="_x0000_t33" coordsize="21600,21600" o:spt="33" o:oned="t" path="m,l21600,r,21600e" filled="f">
                   <v:stroke joinstyle="miter"/>
@@ -5805,15 +5763,7 @@
                             <w:sz w:val="22"/>
                             <w:szCs w:val="22"/>
                           </w:rPr>
-                          <w:t>Measure</w:t>
-                        </w:r>
-                        <w:r>
-                          <w:rPr>
-                            <w:rFonts w:eastAsia="Calibri"/>
-                            <w:sz w:val="22"/>
-                            <w:szCs w:val="22"/>
-                          </w:rPr>
-                          <w:t>.php</w:t>
+                          <w:t>Measure.php</w:t>
                         </w:r>
                         <w:proofErr w:type="spellEnd"/>
                         <w:r>
@@ -5843,15 +5793,7 @@
                             <w:sz w:val="22"/>
                             <w:szCs w:val="22"/>
                           </w:rPr>
-                          <w:t>UserConfiguration</w:t>
-                        </w:r>
-                        <w:r>
-                          <w:rPr>
-                            <w:rFonts w:eastAsia="Calibri"/>
-                            <w:sz w:val="22"/>
-                            <w:szCs w:val="22"/>
-                          </w:rPr>
-                          <w:t>.php</w:t>
+                          <w:t>UserConfiguration.php</w:t>
                         </w:r>
                         <w:proofErr w:type="spellEnd"/>
                         <w:r>
@@ -5881,15 +5823,7 @@
                             <w:sz w:val="22"/>
                             <w:szCs w:val="22"/>
                           </w:rPr>
-                          <w:t>UserCommand</w:t>
-                        </w:r>
-                        <w:r>
-                          <w:rPr>
-                            <w:rFonts w:eastAsia="Calibri"/>
-                            <w:sz w:val="22"/>
-                            <w:szCs w:val="22"/>
-                          </w:rPr>
-                          <w:t>.php</w:t>
+                          <w:t>UserCommand.php</w:t>
                         </w:r>
                         <w:proofErr w:type="spellEnd"/>
                         <w:r>
@@ -5919,15 +5853,7 @@
                             <w:sz w:val="22"/>
                             <w:szCs w:val="22"/>
                           </w:rPr>
-                          <w:t>HardwareConfiguration</w:t>
-                        </w:r>
-                        <w:r>
-                          <w:rPr>
-                            <w:rFonts w:eastAsia="Calibri"/>
-                            <w:sz w:val="22"/>
-                            <w:szCs w:val="22"/>
-                          </w:rPr>
-                          <w:t>.php</w:t>
+                          <w:t>HardwareConfiguration.php</w:t>
                         </w:r>
                         <w:proofErr w:type="spellEnd"/>
                         <w:r>
@@ -5957,15 +5883,7 @@
                             <w:sz w:val="22"/>
                             <w:szCs w:val="22"/>
                           </w:rPr>
-                          <w:t>User</w:t>
-                        </w:r>
-                        <w:r>
-                          <w:rPr>
-                            <w:rFonts w:eastAsia="Calibri"/>
-                            <w:sz w:val="22"/>
-                            <w:szCs w:val="22"/>
-                          </w:rPr>
-                          <w:t>.php</w:t>
+                          <w:t>User.php</w:t>
                         </w:r>
                         <w:proofErr w:type="spellEnd"/>
                         <w:r>
@@ -6187,15 +6105,7 @@
                             <w:sz w:val="22"/>
                             <w:szCs w:val="22"/>
                           </w:rPr>
-                          <w:t>Table</w:t>
-                        </w:r>
-                        <w:r>
-                          <w:rPr>
-                            <w:rFonts w:eastAsia="Calibri"/>
-                            <w:sz w:val="22"/>
-                            <w:szCs w:val="22"/>
-                          </w:rPr>
-                          <w:t>.php</w:t>
+                          <w:t>Table.php</w:t>
                         </w:r>
                         <w:proofErr w:type="spellEnd"/>
                         <w:r>
@@ -6527,17 +6437,2882 @@
           </mc:Fallback>
         </mc:AlternateContent>
       </w:r>
+    </w:p>
+    <w:p>
+      <w:pPr>
+        <w:ind w:left="-993"/>
+      </w:pPr>
+    </w:p>
+    <w:p>
+      <w:pPr>
+        <w:pStyle w:val="Titre1"/>
+      </w:pPr>
+      <w:proofErr w:type="spellStart"/>
+      <w:r>
+        <w:t>Add</w:t>
+      </w:r>
+      <w:proofErr w:type="spellEnd"/>
+      <w:r>
+        <w:t xml:space="preserve"> a new </w:t>
+      </w:r>
+      <w:r>
+        <w:t xml:space="preserve">server </w:t>
+      </w:r>
+      <w:proofErr w:type="spellStart"/>
+      <w:r>
+        <w:t>access</w:t>
+      </w:r>
+      <w:proofErr w:type="spellEnd"/>
+      <w:r>
+        <w:t xml:space="preserve"> for </w:t>
+      </w:r>
+      <w:r>
+        <w:t>ressource</w:t>
+      </w:r>
+    </w:p>
+    <w:p>
+      <w:r>
+        <w:t xml:space="preserve">To have </w:t>
+      </w:r>
+      <w:proofErr w:type="spellStart"/>
+      <w:r>
+        <w:t>access</w:t>
+      </w:r>
+      <w:proofErr w:type="spellEnd"/>
+      <w:r>
+        <w:t xml:space="preserve"> to a new ressource (</w:t>
+      </w:r>
+      <w:proofErr w:type="spellStart"/>
+      <w:r>
+        <w:t>like</w:t>
+      </w:r>
+      <w:proofErr w:type="spellEnd"/>
+      <w:r>
+        <w:t xml:space="preserve"> user </w:t>
+      </w:r>
+      <w:proofErr w:type="spellStart"/>
+      <w:r>
+        <w:t>account</w:t>
+      </w:r>
+      <w:proofErr w:type="spellEnd"/>
+      <w:r>
+        <w:t xml:space="preserve"> for the </w:t>
+      </w:r>
+      <w:proofErr w:type="spellStart"/>
+      <w:r>
+        <w:t>localhost</w:t>
+      </w:r>
+      <w:proofErr w:type="spellEnd"/>
+      <w:r>
+        <w:t xml:space="preserve"> server) </w:t>
+      </w:r>
+      <w:proofErr w:type="spellStart"/>
+      <w:r>
+        <w:t>we</w:t>
+      </w:r>
+      <w:proofErr w:type="spellEnd"/>
+      <w:r>
+        <w:t xml:space="preserve"> have to :</w:t>
+      </w:r>
+    </w:p>
+    <w:p>
+      <w:pPr>
+        <w:pStyle w:val="Paragraphedeliste"/>
+        <w:numPr>
+          <w:ilvl w:val="0"/>
+          <w:numId w:val="1"/>
+        </w:numPr>
+      </w:pPr>
+      <w:proofErr w:type="spellStart"/>
+      <w:r>
+        <w:t>Create</w:t>
+      </w:r>
+      <w:proofErr w:type="spellEnd"/>
+      <w:r>
+        <w:t xml:space="preserve"> a new </w:t>
+      </w:r>
+      <w:proofErr w:type="spellStart"/>
+      <w:r>
+        <w:t>repositorie</w:t>
+      </w:r>
+      <w:proofErr w:type="spellEnd"/>
+      <w:r>
+        <w:t xml:space="preserve"> in www (</w:t>
+      </w:r>
+      <w:proofErr w:type="spellStart"/>
+      <w:r>
+        <w:t>useraccount</w:t>
+      </w:r>
+      <w:proofErr w:type="spellEnd"/>
+      <w:r>
+        <w:t xml:space="preserve"> </w:t>
+      </w:r>
+      <w:proofErr w:type="spellStart"/>
+      <w:r>
+        <w:t>make</w:t>
+      </w:r>
+      <w:proofErr w:type="spellEnd"/>
+      <w:r>
+        <w:t xml:space="preserve"> an </w:t>
+      </w:r>
+      <w:proofErr w:type="spellStart"/>
+      <w:r>
+        <w:t>access</w:t>
+      </w:r>
+      <w:proofErr w:type="spellEnd"/>
+      <w:r>
+        <w:t xml:space="preserve"> to </w:t>
+      </w:r>
+      <w:hyperlink r:id="rId17" w:history="1">
+        <w:r>
+          <w:rPr>
+            <w:rStyle w:val="Lienhypertexte"/>
+          </w:rPr>
+          <w:t>http://localhost/useraccount</w:t>
+        </w:r>
+      </w:hyperlink>
+      <w:r>
+        <w:t>)</w:t>
+      </w:r>
+    </w:p>
+    <w:p>
+      <w:pPr>
+        <w:pStyle w:val="Paragraphedeliste"/>
+        <w:numPr>
+          <w:ilvl w:val="0"/>
+          <w:numId w:val="1"/>
+        </w:numPr>
+      </w:pPr>
+      <w:proofErr w:type="spellStart"/>
+      <w:r>
+        <w:t>Make</w:t>
+      </w:r>
+      <w:proofErr w:type="spellEnd"/>
+      <w:r>
+        <w:t xml:space="preserve"> a .</w:t>
+      </w:r>
+      <w:proofErr w:type="spellStart"/>
+      <w:r>
+        <w:t>htaccess</w:t>
+      </w:r>
+      <w:proofErr w:type="spellEnd"/>
+      <w:r>
+        <w:t xml:space="preserve"> file </w:t>
+      </w:r>
+      <w:proofErr w:type="spellStart"/>
+      <w:r>
+        <w:t>with</w:t>
+      </w:r>
+      <w:proofErr w:type="spellEnd"/>
+      <w:r>
+        <w:t xml:space="preserve"> (I use the </w:t>
+      </w:r>
+      <w:proofErr w:type="spellStart"/>
+      <w:r>
+        <w:t>same</w:t>
+      </w:r>
+      <w:proofErr w:type="spellEnd"/>
+      <w:r>
+        <w:t xml:space="preserve"> </w:t>
+      </w:r>
+      <w:proofErr w:type="spellStart"/>
+      <w:r>
+        <w:t>schema</w:t>
+      </w:r>
+      <w:proofErr w:type="spellEnd"/>
+      <w:r>
+        <w:t xml:space="preserve"> for all ressources)</w:t>
+      </w:r>
+    </w:p>
+    <w:p>
+      <w:pPr>
+        <w:pBdr>
+          <w:top w:val="dashed" w:sz="4" w:space="1" w:color="auto"/>
+          <w:left w:val="dashed" w:sz="4" w:space="4" w:color="auto"/>
+          <w:bottom w:val="dashed" w:sz="4" w:space="1" w:color="auto"/>
+          <w:right w:val="dashed" w:sz="4" w:space="4" w:color="auto"/>
+        </w:pBdr>
+        <w:spacing w:after="0"/>
+        <w:ind w:left="360"/>
+      </w:pPr>
+      <w:proofErr w:type="spellStart"/>
+      <w:r>
+        <w:t>RewriteEngine</w:t>
+      </w:r>
+      <w:proofErr w:type="spellEnd"/>
+      <w:r>
+        <w:t xml:space="preserve"> on</w:t>
+      </w:r>
+    </w:p>
+    <w:p>
+      <w:pPr>
+        <w:pBdr>
+          <w:top w:val="dashed" w:sz="4" w:space="1" w:color="auto"/>
+          <w:left w:val="dashed" w:sz="4" w:space="4" w:color="auto"/>
+          <w:bottom w:val="dashed" w:sz="4" w:space="1" w:color="auto"/>
+          <w:right w:val="dashed" w:sz="4" w:space="4" w:color="auto"/>
+        </w:pBdr>
+        <w:spacing w:after="0"/>
+        <w:ind w:left="360"/>
+      </w:pPr>
+      <w:proofErr w:type="spellStart"/>
+      <w:r>
+        <w:t>RewriteCond</w:t>
+      </w:r>
+      <w:proofErr w:type="spellEnd"/>
+      <w:r>
+        <w:t xml:space="preserve"> %{REQUEST_FILENAME} !-f</w:t>
+      </w:r>
+    </w:p>
+    <w:p>
+      <w:pPr>
+        <w:pBdr>
+          <w:top w:val="dashed" w:sz="4" w:space="1" w:color="auto"/>
+          <w:left w:val="dashed" w:sz="4" w:space="4" w:color="auto"/>
+          <w:bottom w:val="dashed" w:sz="4" w:space="1" w:color="auto"/>
+          <w:right w:val="dashed" w:sz="4" w:space="4" w:color="auto"/>
+        </w:pBdr>
+        <w:spacing w:after="0"/>
+        <w:ind w:left="360"/>
+      </w:pPr>
+      <w:proofErr w:type="spellStart"/>
+      <w:proofErr w:type="gramStart"/>
+      <w:r>
+        <w:t>RewriteRule</w:t>
+      </w:r>
+      <w:proofErr w:type="spellEnd"/>
+      <w:r>
+        <w:t xml:space="preserve"> .</w:t>
+      </w:r>
+      <w:proofErr w:type="gramEnd"/>
+      <w:r>
+        <w:t>* state-</w:t>
+      </w:r>
+      <w:proofErr w:type="spellStart"/>
+      <w:r>
+        <w:t>machine.php</w:t>
+      </w:r>
+      <w:proofErr w:type="spellEnd"/>
+      <w:r>
+        <w:t>/$0 [L]</w:t>
+      </w:r>
+    </w:p>
+    <w:p>
+      <w:pPr>
+        <w:pStyle w:val="Paragraphedeliste"/>
+      </w:pPr>
+    </w:p>
+    <w:p>
+      <w:pPr>
+        <w:pStyle w:val="Paragraphedeliste"/>
+        <w:numPr>
+          <w:ilvl w:val="0"/>
+          <w:numId w:val="2"/>
+        </w:numPr>
+      </w:pPr>
+      <w:proofErr w:type="spellStart"/>
+      <w:r>
+        <w:t>Make</w:t>
+      </w:r>
+      <w:proofErr w:type="spellEnd"/>
+      <w:r>
+        <w:t xml:space="preserve"> the state-</w:t>
+      </w:r>
+      <w:proofErr w:type="spellStart"/>
+      <w:r>
+        <w:t>machine.php</w:t>
+      </w:r>
+      <w:proofErr w:type="spellEnd"/>
+      <w:r>
+        <w:t xml:space="preserve"> </w:t>
+      </w:r>
+      <w:proofErr w:type="spellStart"/>
+      <w:r>
+        <w:t>who</w:t>
+      </w:r>
+      <w:proofErr w:type="spellEnd"/>
+      <w:r>
+        <w:t xml:space="preserve"> analyse the http </w:t>
+      </w:r>
+      <w:proofErr w:type="spellStart"/>
+      <w:r>
+        <w:t>method</w:t>
+      </w:r>
+      <w:proofErr w:type="spellEnd"/>
+      <w:r>
+        <w:t xml:space="preserve"> and the </w:t>
+      </w:r>
+      <w:proofErr w:type="gramStart"/>
+      <w:r>
+        <w:t>user</w:t>
+      </w:r>
+      <w:proofErr w:type="gramEnd"/>
+      <w:r>
+        <w:t xml:space="preserve"> </w:t>
+      </w:r>
+      <w:proofErr w:type="spellStart"/>
+      <w:r>
+        <w:t>account</w:t>
+      </w:r>
+      <w:proofErr w:type="spellEnd"/>
+      <w:r>
+        <w:t xml:space="preserve"> login</w:t>
+      </w:r>
+    </w:p>
+    <w:p>
+      <w:pPr>
+        <w:pBdr>
+          <w:top w:val="dashed" w:sz="4" w:space="1" w:color="auto"/>
+          <w:left w:val="dashed" w:sz="4" w:space="4" w:color="auto"/>
+          <w:bottom w:val="dashed" w:sz="4" w:space="1" w:color="auto"/>
+          <w:right w:val="dashed" w:sz="4" w:space="4" w:color="auto"/>
+        </w:pBdr>
+        <w:spacing w:after="0"/>
+      </w:pPr>
+      <w:proofErr w:type="gramStart"/>
+      <w:r>
+        <w:t>&lt;?</w:t>
+      </w:r>
+      <w:proofErr w:type="spellStart"/>
+      <w:r>
+        <w:t>php</w:t>
+      </w:r>
+      <w:proofErr w:type="spellEnd"/>
+      <w:proofErr w:type="gramEnd"/>
+    </w:p>
+    <w:p>
+      <w:pPr>
+        <w:pBdr>
+          <w:top w:val="dashed" w:sz="4" w:space="1" w:color="auto"/>
+          <w:left w:val="dashed" w:sz="4" w:space="4" w:color="auto"/>
+          <w:bottom w:val="dashed" w:sz="4" w:space="1" w:color="auto"/>
+          <w:right w:val="dashed" w:sz="4" w:space="4" w:color="auto"/>
+        </w:pBdr>
+        <w:spacing w:after="0"/>
+      </w:pPr>
+      <w:proofErr w:type="spellStart"/>
+      <w:r>
+        <w:t>session_</w:t>
+      </w:r>
+      <w:proofErr w:type="gramStart"/>
+      <w:r>
+        <w:t>start</w:t>
+      </w:r>
+      <w:proofErr w:type="spellEnd"/>
+      <w:r>
+        <w:t>(</w:t>
+      </w:r>
+      <w:proofErr w:type="gramEnd"/>
+      <w:r>
+        <w:t>);</w:t>
+      </w:r>
+    </w:p>
+    <w:p>
+      <w:pPr>
+        <w:pBdr>
+          <w:top w:val="dashed" w:sz="4" w:space="1" w:color="auto"/>
+          <w:left w:val="dashed" w:sz="4" w:space="4" w:color="auto"/>
+          <w:bottom w:val="dashed" w:sz="4" w:space="1" w:color="auto"/>
+          <w:right w:val="dashed" w:sz="4" w:space="4" w:color="auto"/>
+        </w:pBdr>
+        <w:spacing w:after="0"/>
+      </w:pPr>
+      <w:r>
+        <w:t xml:space="preserve">//Check the </w:t>
+      </w:r>
+      <w:proofErr w:type="gramStart"/>
+      <w:r>
+        <w:t>user</w:t>
+      </w:r>
+      <w:proofErr w:type="gramEnd"/>
+      <w:r>
+        <w:t xml:space="preserve"> </w:t>
+      </w:r>
+      <w:proofErr w:type="spellStart"/>
+      <w:r>
+        <w:t>authorization</w:t>
+      </w:r>
+      <w:proofErr w:type="spellEnd"/>
+    </w:p>
+    <w:p>
+      <w:pPr>
+        <w:pBdr>
+          <w:top w:val="dashed" w:sz="4" w:space="1" w:color="auto"/>
+          <w:left w:val="dashed" w:sz="4" w:space="4" w:color="auto"/>
+          <w:bottom w:val="dashed" w:sz="4" w:space="1" w:color="auto"/>
+          <w:right w:val="dashed" w:sz="4" w:space="4" w:color="auto"/>
+        </w:pBdr>
+        <w:spacing w:after="0"/>
+      </w:pPr>
+      <w:proofErr w:type="gramStart"/>
+      <w:r>
+        <w:t>if(</w:t>
+      </w:r>
+      <w:proofErr w:type="spellStart"/>
+      <w:proofErr w:type="gramEnd"/>
+      <w:r>
+        <w:t>isset</w:t>
+      </w:r>
+      <w:proofErr w:type="spellEnd"/>
+      <w:r>
+        <w:t>($_SESSION['user']))</w:t>
+      </w:r>
+    </w:p>
+    <w:p>
+      <w:pPr>
+        <w:pBdr>
+          <w:top w:val="dashed" w:sz="4" w:space="1" w:color="auto"/>
+          <w:left w:val="dashed" w:sz="4" w:space="4" w:color="auto"/>
+          <w:bottom w:val="dashed" w:sz="4" w:space="1" w:color="auto"/>
+          <w:right w:val="dashed" w:sz="4" w:space="4" w:color="auto"/>
+        </w:pBdr>
+        <w:spacing w:after="0"/>
+      </w:pPr>
+      <w:r>
+        <w:t>{</w:t>
+      </w:r>
+    </w:p>
+    <w:p>
+      <w:pPr>
+        <w:pBdr>
+          <w:top w:val="dashed" w:sz="4" w:space="1" w:color="auto"/>
+          <w:left w:val="dashed" w:sz="4" w:space="4" w:color="auto"/>
+          <w:bottom w:val="dashed" w:sz="4" w:space="1" w:color="auto"/>
+          <w:right w:val="dashed" w:sz="4" w:space="4" w:color="auto"/>
+        </w:pBdr>
+        <w:spacing w:after="0"/>
+      </w:pPr>
+      <w:r>
+        <w:t xml:space="preserve">    //Check the HTTP </w:t>
+      </w:r>
+      <w:proofErr w:type="spellStart"/>
+      <w:r>
+        <w:t>Verb</w:t>
+      </w:r>
+      <w:proofErr w:type="spellEnd"/>
+      <w:r>
+        <w:t xml:space="preserve"> and select the right header</w:t>
+      </w:r>
+    </w:p>
+    <w:p>
+      <w:pPr>
+        <w:pBdr>
+          <w:top w:val="dashed" w:sz="4" w:space="1" w:color="auto"/>
+          <w:left w:val="dashed" w:sz="4" w:space="4" w:color="auto"/>
+          <w:bottom w:val="dashed" w:sz="4" w:space="1" w:color="auto"/>
+          <w:right w:val="dashed" w:sz="4" w:space="4" w:color="auto"/>
+        </w:pBdr>
+        <w:spacing w:after="0"/>
+      </w:pPr>
+      <w:r>
+        <w:t xml:space="preserve">    </w:t>
+      </w:r>
+      <w:proofErr w:type="gramStart"/>
+      <w:r>
+        <w:t>switch(</w:t>
+      </w:r>
+      <w:proofErr w:type="gramEnd"/>
+      <w:r>
+        <w:t>$_SERVER['REQUEST_METHOD']){</w:t>
+      </w:r>
+    </w:p>
+    <w:p>
+      <w:pPr>
+        <w:pBdr>
+          <w:top w:val="dashed" w:sz="4" w:space="1" w:color="auto"/>
+          <w:left w:val="dashed" w:sz="4" w:space="4" w:color="auto"/>
+          <w:bottom w:val="dashed" w:sz="4" w:space="1" w:color="auto"/>
+          <w:right w:val="dashed" w:sz="4" w:space="4" w:color="auto"/>
+        </w:pBdr>
+        <w:spacing w:after="0"/>
+      </w:pPr>
+      <w:r>
+        <w:t xml:space="preserve">        </w:t>
+      </w:r>
+      <w:proofErr w:type="gramStart"/>
+      <w:r>
+        <w:t>case</w:t>
+      </w:r>
+      <w:proofErr w:type="gramEnd"/>
+      <w:r>
+        <w:t xml:space="preserve"> 'GET':</w:t>
+      </w:r>
+    </w:p>
+    <w:p>
+      <w:pPr>
+        <w:pBdr>
+          <w:top w:val="dashed" w:sz="4" w:space="1" w:color="auto"/>
+          <w:left w:val="dashed" w:sz="4" w:space="4" w:color="auto"/>
+          <w:bottom w:val="dashed" w:sz="4" w:space="1" w:color="auto"/>
+          <w:right w:val="dashed" w:sz="4" w:space="4" w:color="auto"/>
+        </w:pBdr>
+        <w:spacing w:after="0"/>
+      </w:pPr>
+      <w:r>
+        <w:t xml:space="preserve">            </w:t>
+      </w:r>
+      <w:proofErr w:type="spellStart"/>
+      <w:r>
+        <w:t>require_</w:t>
+      </w:r>
+      <w:proofErr w:type="gramStart"/>
+      <w:r>
+        <w:t>once</w:t>
+      </w:r>
+      <w:proofErr w:type="spellEnd"/>
+      <w:r>
+        <w:t>(</w:t>
+      </w:r>
+      <w:proofErr w:type="gramEnd"/>
+      <w:r>
+        <w:t>'</w:t>
+      </w:r>
+      <w:proofErr w:type="spellStart"/>
+      <w:r>
+        <w:t>get.php</w:t>
+      </w:r>
+      <w:proofErr w:type="spellEnd"/>
+      <w:r>
+        <w:t>');</w:t>
+      </w:r>
+    </w:p>
+    <w:p>
+      <w:pPr>
+        <w:pBdr>
+          <w:top w:val="dashed" w:sz="4" w:space="1" w:color="auto"/>
+          <w:left w:val="dashed" w:sz="4" w:space="4" w:color="auto"/>
+          <w:bottom w:val="dashed" w:sz="4" w:space="1" w:color="auto"/>
+          <w:right w:val="dashed" w:sz="4" w:space="4" w:color="auto"/>
+        </w:pBdr>
+        <w:spacing w:after="0"/>
+      </w:pPr>
+      <w:r>
+        <w:t xml:space="preserve">            </w:t>
+      </w:r>
+      <w:proofErr w:type="gramStart"/>
+      <w:r>
+        <w:t>break</w:t>
+      </w:r>
+      <w:proofErr w:type="gramEnd"/>
+      <w:r>
+        <w:t>;</w:t>
+      </w:r>
+    </w:p>
+    <w:p>
+      <w:pPr>
+        <w:pBdr>
+          <w:top w:val="dashed" w:sz="4" w:space="1" w:color="auto"/>
+          <w:left w:val="dashed" w:sz="4" w:space="4" w:color="auto"/>
+          <w:bottom w:val="dashed" w:sz="4" w:space="1" w:color="auto"/>
+          <w:right w:val="dashed" w:sz="4" w:space="4" w:color="auto"/>
+        </w:pBdr>
+        <w:spacing w:after="0"/>
+      </w:pPr>
+      <w:r>
+        <w:t xml:space="preserve">        </w:t>
+      </w:r>
+      <w:proofErr w:type="gramStart"/>
+      <w:r>
+        <w:t>case</w:t>
+      </w:r>
+      <w:proofErr w:type="gramEnd"/>
+      <w:r>
+        <w:t xml:space="preserve"> 'PUT':</w:t>
+      </w:r>
+    </w:p>
+    <w:p>
+      <w:pPr>
+        <w:pBdr>
+          <w:top w:val="dashed" w:sz="4" w:space="1" w:color="auto"/>
+          <w:left w:val="dashed" w:sz="4" w:space="4" w:color="auto"/>
+          <w:bottom w:val="dashed" w:sz="4" w:space="1" w:color="auto"/>
+          <w:right w:val="dashed" w:sz="4" w:space="4" w:color="auto"/>
+        </w:pBdr>
+        <w:spacing w:after="0"/>
+      </w:pPr>
+      <w:r>
+        <w:t xml:space="preserve">            </w:t>
+      </w:r>
+      <w:proofErr w:type="gramStart"/>
+      <w:r>
+        <w:t>header(</w:t>
+      </w:r>
+      <w:proofErr w:type="gramEnd"/>
+      <w:r>
+        <w:t>'HTT</w:t>
+      </w:r>
+      <w:r>
+        <w:t xml:space="preserve">P/1.1 405 Method Not </w:t>
+      </w:r>
+      <w:proofErr w:type="spellStart"/>
+      <w:r>
+        <w:t>Allowed</w:t>
+      </w:r>
+      <w:proofErr w:type="spellEnd"/>
+      <w:r>
+        <w:t>');</w:t>
+      </w:r>
+    </w:p>
+    <w:p>
+      <w:pPr>
+        <w:pBdr>
+          <w:top w:val="dashed" w:sz="4" w:space="1" w:color="auto"/>
+          <w:left w:val="dashed" w:sz="4" w:space="4" w:color="auto"/>
+          <w:bottom w:val="dashed" w:sz="4" w:space="1" w:color="auto"/>
+          <w:right w:val="dashed" w:sz="4" w:space="4" w:color="auto"/>
+        </w:pBdr>
+        <w:spacing w:after="0"/>
+      </w:pPr>
+      <w:r>
+        <w:t xml:space="preserve">            $</w:t>
+      </w:r>
+      <w:proofErr w:type="gramStart"/>
+      <w:r>
+        <w:t>output[</w:t>
+      </w:r>
+      <w:proofErr w:type="gramEnd"/>
+      <w:r>
+        <w:t>'code'] = 405.1;</w:t>
+      </w:r>
+    </w:p>
+    <w:p>
+      <w:pPr>
+        <w:pBdr>
+          <w:top w:val="dashed" w:sz="4" w:space="1" w:color="auto"/>
+          <w:left w:val="dashed" w:sz="4" w:space="4" w:color="auto"/>
+          <w:bottom w:val="dashed" w:sz="4" w:space="1" w:color="auto"/>
+          <w:right w:val="dashed" w:sz="4" w:space="4" w:color="auto"/>
+        </w:pBdr>
+        <w:spacing w:after="0"/>
+      </w:pPr>
+      <w:r>
+        <w:t xml:space="preserve">            $</w:t>
+      </w:r>
+      <w:proofErr w:type="gramStart"/>
+      <w:r>
+        <w:t>output[</w:t>
+      </w:r>
+      <w:proofErr w:type="gramEnd"/>
+      <w:r>
+        <w:t>'message'] = '</w:t>
+      </w:r>
+      <w:proofErr w:type="spellStart"/>
+      <w:r>
+        <w:t>Methode</w:t>
+      </w:r>
+      <w:proofErr w:type="spellEnd"/>
+      <w:r>
+        <w:t xml:space="preserve"> '.$_SERVER['REQUEST_METHOD'].' not </w:t>
+      </w:r>
+      <w:proofErr w:type="spellStart"/>
+      <w:r>
+        <w:t>allowed</w:t>
+      </w:r>
+      <w:proofErr w:type="spellEnd"/>
+      <w:r>
+        <w:t>';</w:t>
+      </w:r>
+    </w:p>
+    <w:p>
+      <w:pPr>
+        <w:pBdr>
+          <w:top w:val="dashed" w:sz="4" w:space="1" w:color="auto"/>
+          <w:left w:val="dashed" w:sz="4" w:space="4" w:color="auto"/>
+          <w:bottom w:val="dashed" w:sz="4" w:space="1" w:color="auto"/>
+          <w:right w:val="dashed" w:sz="4" w:space="4" w:color="auto"/>
+        </w:pBdr>
+        <w:spacing w:after="0"/>
+      </w:pPr>
+      <w:r>
+        <w:t xml:space="preserve">            </w:t>
+      </w:r>
+      <w:proofErr w:type="gramStart"/>
+      <w:r>
+        <w:t>break</w:t>
+      </w:r>
+      <w:proofErr w:type="gramEnd"/>
+      <w:r>
+        <w:t>;</w:t>
+      </w:r>
+    </w:p>
+    <w:p>
+      <w:pPr>
+        <w:pBdr>
+          <w:top w:val="dashed" w:sz="4" w:space="1" w:color="auto"/>
+          <w:left w:val="dashed" w:sz="4" w:space="4" w:color="auto"/>
+          <w:bottom w:val="dashed" w:sz="4" w:space="1" w:color="auto"/>
+          <w:right w:val="dashed" w:sz="4" w:space="4" w:color="auto"/>
+        </w:pBdr>
+        <w:spacing w:after="0"/>
+      </w:pPr>
+      <w:r>
+        <w:t xml:space="preserve">        </w:t>
+      </w:r>
+      <w:proofErr w:type="gramStart"/>
+      <w:r>
+        <w:t>case</w:t>
+      </w:r>
+      <w:proofErr w:type="gramEnd"/>
+      <w:r>
+        <w:t xml:space="preserve"> 'POST':</w:t>
+      </w:r>
+    </w:p>
+    <w:p>
+      <w:pPr>
+        <w:pBdr>
+          <w:top w:val="dashed" w:sz="4" w:space="1" w:color="auto"/>
+          <w:left w:val="dashed" w:sz="4" w:space="4" w:color="auto"/>
+          <w:bottom w:val="dashed" w:sz="4" w:space="1" w:color="auto"/>
+          <w:right w:val="dashed" w:sz="4" w:space="4" w:color="auto"/>
+        </w:pBdr>
+        <w:spacing w:after="0"/>
+      </w:pPr>
+      <w:r>
+        <w:t xml:space="preserve">            </w:t>
+      </w:r>
+      <w:proofErr w:type="gramStart"/>
+      <w:r>
+        <w:t>header(</w:t>
+      </w:r>
+      <w:proofErr w:type="gramEnd"/>
+      <w:r>
+        <w:t>'HTT</w:t>
+      </w:r>
+      <w:r>
+        <w:t xml:space="preserve">P/1.1 405 Method Not </w:t>
+      </w:r>
+      <w:proofErr w:type="spellStart"/>
+      <w:r>
+        <w:t>Allowed</w:t>
+      </w:r>
+      <w:proofErr w:type="spellEnd"/>
+      <w:r>
+        <w:t>');</w:t>
+      </w:r>
+    </w:p>
+    <w:p>
+      <w:pPr>
+        <w:pBdr>
+          <w:top w:val="dashed" w:sz="4" w:space="1" w:color="auto"/>
+          <w:left w:val="dashed" w:sz="4" w:space="4" w:color="auto"/>
+          <w:bottom w:val="dashed" w:sz="4" w:space="1" w:color="auto"/>
+          <w:right w:val="dashed" w:sz="4" w:space="4" w:color="auto"/>
+        </w:pBdr>
+        <w:spacing w:after="0"/>
+      </w:pPr>
+      <w:r>
+        <w:t xml:space="preserve">            $</w:t>
+      </w:r>
+      <w:proofErr w:type="gramStart"/>
+      <w:r>
+        <w:t>output[</w:t>
+      </w:r>
+      <w:proofErr w:type="gramEnd"/>
+      <w:r>
+        <w:t>'code'] = 405.1;</w:t>
+      </w:r>
+    </w:p>
+    <w:p>
+      <w:pPr>
+        <w:pBdr>
+          <w:top w:val="dashed" w:sz="4" w:space="1" w:color="auto"/>
+          <w:left w:val="dashed" w:sz="4" w:space="4" w:color="auto"/>
+          <w:bottom w:val="dashed" w:sz="4" w:space="1" w:color="auto"/>
+          <w:right w:val="dashed" w:sz="4" w:space="4" w:color="auto"/>
+        </w:pBdr>
+        <w:spacing w:after="0"/>
+      </w:pPr>
+      <w:r>
+        <w:t xml:space="preserve">            $</w:t>
+      </w:r>
+      <w:proofErr w:type="gramStart"/>
+      <w:r>
+        <w:t>output[</w:t>
+      </w:r>
+      <w:proofErr w:type="gramEnd"/>
+      <w:r>
+        <w:t>'message'] = '</w:t>
+      </w:r>
+      <w:proofErr w:type="spellStart"/>
+      <w:r>
+        <w:t>Methode</w:t>
+      </w:r>
+      <w:proofErr w:type="spellEnd"/>
+      <w:r>
+        <w:t xml:space="preserve"> '.$_SERVER['REQUEST_METHOD'].' not </w:t>
+      </w:r>
+      <w:proofErr w:type="spellStart"/>
+      <w:r>
+        <w:t>allowed</w:t>
+      </w:r>
+      <w:proofErr w:type="spellEnd"/>
+      <w:r>
+        <w:t>';</w:t>
+      </w:r>
+    </w:p>
+    <w:p>
+      <w:pPr>
+        <w:pBdr>
+          <w:top w:val="dashed" w:sz="4" w:space="1" w:color="auto"/>
+          <w:left w:val="dashed" w:sz="4" w:space="4" w:color="auto"/>
+          <w:bottom w:val="dashed" w:sz="4" w:space="1" w:color="auto"/>
+          <w:right w:val="dashed" w:sz="4" w:space="4" w:color="auto"/>
+        </w:pBdr>
+        <w:spacing w:after="0"/>
+      </w:pPr>
+      <w:r>
+        <w:t xml:space="preserve">            </w:t>
+      </w:r>
+      <w:proofErr w:type="gramStart"/>
+      <w:r>
+        <w:t>break</w:t>
+      </w:r>
+      <w:proofErr w:type="gramEnd"/>
+      <w:r>
+        <w:t>;</w:t>
+      </w:r>
+    </w:p>
+    <w:p>
+      <w:pPr>
+        <w:pBdr>
+          <w:top w:val="dashed" w:sz="4" w:space="1" w:color="auto"/>
+          <w:left w:val="dashed" w:sz="4" w:space="4" w:color="auto"/>
+          <w:bottom w:val="dashed" w:sz="4" w:space="1" w:color="auto"/>
+          <w:right w:val="dashed" w:sz="4" w:space="4" w:color="auto"/>
+        </w:pBdr>
+        <w:spacing w:after="0"/>
+      </w:pPr>
+      <w:r>
+        <w:t xml:space="preserve">        </w:t>
+      </w:r>
+      <w:proofErr w:type="gramStart"/>
+      <w:r>
+        <w:t>case</w:t>
+      </w:r>
+      <w:proofErr w:type="gramEnd"/>
+      <w:r>
+        <w:t xml:space="preserve"> 'DELETE':</w:t>
+      </w:r>
+    </w:p>
+    <w:p>
+      <w:pPr>
+        <w:pBdr>
+          <w:top w:val="dashed" w:sz="4" w:space="1" w:color="auto"/>
+          <w:left w:val="dashed" w:sz="4" w:space="4" w:color="auto"/>
+          <w:bottom w:val="dashed" w:sz="4" w:space="1" w:color="auto"/>
+          <w:right w:val="dashed" w:sz="4" w:space="4" w:color="auto"/>
+        </w:pBdr>
+        <w:spacing w:after="0"/>
+      </w:pPr>
+      <w:r>
+        <w:t xml:space="preserve">            </w:t>
+      </w:r>
+      <w:proofErr w:type="gramStart"/>
+      <w:r>
+        <w:t>header(</w:t>
+      </w:r>
+      <w:proofErr w:type="gramEnd"/>
+      <w:r>
+        <w:t>'HTT</w:t>
+      </w:r>
+      <w:r>
+        <w:t xml:space="preserve">P/1.1 405 Method Not </w:t>
+      </w:r>
+      <w:proofErr w:type="spellStart"/>
+      <w:r>
+        <w:t>Allowed</w:t>
+      </w:r>
+      <w:proofErr w:type="spellEnd"/>
+      <w:r>
+        <w:t>');</w:t>
+      </w:r>
+    </w:p>
+    <w:p>
+      <w:pPr>
+        <w:pBdr>
+          <w:top w:val="dashed" w:sz="4" w:space="1" w:color="auto"/>
+          <w:left w:val="dashed" w:sz="4" w:space="4" w:color="auto"/>
+          <w:bottom w:val="dashed" w:sz="4" w:space="1" w:color="auto"/>
+          <w:right w:val="dashed" w:sz="4" w:space="4" w:color="auto"/>
+        </w:pBdr>
+        <w:spacing w:after="0"/>
+      </w:pPr>
+      <w:r>
+        <w:t xml:space="preserve">            $</w:t>
+      </w:r>
+      <w:proofErr w:type="gramStart"/>
+      <w:r>
+        <w:t>output[</w:t>
+      </w:r>
+      <w:proofErr w:type="gramEnd"/>
+      <w:r>
+        <w:t>'code'] = 405.1;</w:t>
+      </w:r>
+    </w:p>
+    <w:p>
+      <w:pPr>
+        <w:pBdr>
+          <w:top w:val="dashed" w:sz="4" w:space="1" w:color="auto"/>
+          <w:left w:val="dashed" w:sz="4" w:space="4" w:color="auto"/>
+          <w:bottom w:val="dashed" w:sz="4" w:space="1" w:color="auto"/>
+          <w:right w:val="dashed" w:sz="4" w:space="4" w:color="auto"/>
+        </w:pBdr>
+        <w:spacing w:after="0"/>
+      </w:pPr>
+      <w:r>
+        <w:t xml:space="preserve">            $</w:t>
+      </w:r>
+      <w:proofErr w:type="gramStart"/>
+      <w:r>
+        <w:t>output[</w:t>
+      </w:r>
+      <w:proofErr w:type="gramEnd"/>
+      <w:r>
+        <w:t>'message'] = '</w:t>
+      </w:r>
+      <w:proofErr w:type="spellStart"/>
+      <w:r>
+        <w:t>Methode</w:t>
+      </w:r>
+      <w:proofErr w:type="spellEnd"/>
+      <w:r>
+        <w:t xml:space="preserve"> '.$_SERVER['REQUEST_METHOD'].' not </w:t>
+      </w:r>
+      <w:proofErr w:type="spellStart"/>
+      <w:r>
+        <w:t>allowed</w:t>
+      </w:r>
+      <w:proofErr w:type="spellEnd"/>
+      <w:r>
+        <w:t>';</w:t>
+      </w:r>
+    </w:p>
+    <w:p>
+      <w:pPr>
+        <w:pBdr>
+          <w:top w:val="dashed" w:sz="4" w:space="1" w:color="auto"/>
+          <w:left w:val="dashed" w:sz="4" w:space="4" w:color="auto"/>
+          <w:bottom w:val="dashed" w:sz="4" w:space="1" w:color="auto"/>
+          <w:right w:val="dashed" w:sz="4" w:space="4" w:color="auto"/>
+        </w:pBdr>
+        <w:spacing w:after="0"/>
+      </w:pPr>
+      <w:r>
+        <w:t xml:space="preserve">            </w:t>
+      </w:r>
+      <w:proofErr w:type="gramStart"/>
+      <w:r>
+        <w:t>break</w:t>
+      </w:r>
+      <w:proofErr w:type="gramEnd"/>
+      <w:r>
+        <w:t>;</w:t>
+      </w:r>
+    </w:p>
+    <w:p>
+      <w:pPr>
+        <w:pBdr>
+          <w:top w:val="dashed" w:sz="4" w:space="1" w:color="auto"/>
+          <w:left w:val="dashed" w:sz="4" w:space="4" w:color="auto"/>
+          <w:bottom w:val="dashed" w:sz="4" w:space="1" w:color="auto"/>
+          <w:right w:val="dashed" w:sz="4" w:space="4" w:color="auto"/>
+        </w:pBdr>
+        <w:spacing w:after="0"/>
+      </w:pPr>
+      <w:r>
+        <w:t xml:space="preserve">        </w:t>
+      </w:r>
+      <w:proofErr w:type="gramStart"/>
+      <w:r>
+        <w:t>default</w:t>
+      </w:r>
+      <w:proofErr w:type="gramEnd"/>
+      <w:r>
+        <w:t>:</w:t>
+      </w:r>
+    </w:p>
+    <w:p>
+      <w:pPr>
+        <w:pBdr>
+          <w:top w:val="dashed" w:sz="4" w:space="1" w:color="auto"/>
+          <w:left w:val="dashed" w:sz="4" w:space="4" w:color="auto"/>
+          <w:bottom w:val="dashed" w:sz="4" w:space="1" w:color="auto"/>
+          <w:right w:val="dashed" w:sz="4" w:space="4" w:color="auto"/>
+        </w:pBdr>
+        <w:spacing w:after="0"/>
+      </w:pPr>
+      <w:r>
+        <w:t xml:space="preserve">            </w:t>
+      </w:r>
+      <w:proofErr w:type="gramStart"/>
+      <w:r>
+        <w:t>header(</w:t>
+      </w:r>
+      <w:proofErr w:type="gramEnd"/>
+      <w:r>
+        <w:t>'HTT</w:t>
+      </w:r>
+      <w:r>
+        <w:t xml:space="preserve">P/1.1 405 Method Not </w:t>
+      </w:r>
+      <w:proofErr w:type="spellStart"/>
+      <w:r>
+        <w:t>Allowed</w:t>
+      </w:r>
+      <w:proofErr w:type="spellEnd"/>
+      <w:r>
+        <w:t>');</w:t>
+      </w:r>
+    </w:p>
+    <w:p>
+      <w:pPr>
+        <w:pBdr>
+          <w:top w:val="dashed" w:sz="4" w:space="1" w:color="auto"/>
+          <w:left w:val="dashed" w:sz="4" w:space="4" w:color="auto"/>
+          <w:bottom w:val="dashed" w:sz="4" w:space="1" w:color="auto"/>
+          <w:right w:val="dashed" w:sz="4" w:space="4" w:color="auto"/>
+        </w:pBdr>
+        <w:spacing w:after="0"/>
+      </w:pPr>
+      <w:r>
+        <w:t xml:space="preserve">            $</w:t>
+      </w:r>
+      <w:proofErr w:type="gramStart"/>
+      <w:r>
+        <w:t>output[</w:t>
+      </w:r>
+      <w:proofErr w:type="gramEnd"/>
+      <w:r>
+        <w:t>'code'] = 405.1;</w:t>
+      </w:r>
+    </w:p>
+    <w:p>
+      <w:pPr>
+        <w:pBdr>
+          <w:top w:val="dashed" w:sz="4" w:space="1" w:color="auto"/>
+          <w:left w:val="dashed" w:sz="4" w:space="4" w:color="auto"/>
+          <w:bottom w:val="dashed" w:sz="4" w:space="1" w:color="auto"/>
+          <w:right w:val="dashed" w:sz="4" w:space="4" w:color="auto"/>
+        </w:pBdr>
+        <w:spacing w:after="0"/>
+      </w:pPr>
+      <w:r>
+        <w:t xml:space="preserve">            $</w:t>
+      </w:r>
+      <w:proofErr w:type="gramStart"/>
+      <w:r>
+        <w:t>output[</w:t>
+      </w:r>
+      <w:proofErr w:type="gramEnd"/>
+      <w:r>
+        <w:t>'message'] = '</w:t>
+      </w:r>
+      <w:proofErr w:type="spellStart"/>
+      <w:r>
+        <w:t>Methode</w:t>
+      </w:r>
+      <w:proofErr w:type="spellEnd"/>
+      <w:r>
+        <w:t xml:space="preserve"> '.$_SERVER['REQUEST_METHOD'].' not </w:t>
+      </w:r>
+      <w:proofErr w:type="spellStart"/>
+      <w:r>
+        <w:t>allowed</w:t>
+      </w:r>
+      <w:proofErr w:type="spellEnd"/>
+      <w:r>
+        <w:t>';</w:t>
+      </w:r>
+    </w:p>
+    <w:p>
+      <w:pPr>
+        <w:pBdr>
+          <w:top w:val="dashed" w:sz="4" w:space="1" w:color="auto"/>
+          <w:left w:val="dashed" w:sz="4" w:space="4" w:color="auto"/>
+          <w:bottom w:val="dashed" w:sz="4" w:space="1" w:color="auto"/>
+          <w:right w:val="dashed" w:sz="4" w:space="4" w:color="auto"/>
+        </w:pBdr>
+        <w:spacing w:after="0"/>
+      </w:pPr>
+      <w:r>
+        <w:t xml:space="preserve">            </w:t>
+      </w:r>
+      <w:proofErr w:type="gramStart"/>
+      <w:r>
+        <w:t>break</w:t>
+      </w:r>
+      <w:proofErr w:type="gramEnd"/>
+      <w:r>
+        <w:t>;</w:t>
+      </w:r>
+    </w:p>
+    <w:p>
+      <w:pPr>
+        <w:pBdr>
+          <w:top w:val="dashed" w:sz="4" w:space="1" w:color="auto"/>
+          <w:left w:val="dashed" w:sz="4" w:space="4" w:color="auto"/>
+          <w:bottom w:val="dashed" w:sz="4" w:space="1" w:color="auto"/>
+          <w:right w:val="dashed" w:sz="4" w:space="4" w:color="auto"/>
+        </w:pBdr>
+        <w:spacing w:after="0"/>
+      </w:pPr>
+      <w:r>
+        <w:t xml:space="preserve">    }</w:t>
+      </w:r>
+    </w:p>
+    <w:p>
+      <w:pPr>
+        <w:pBdr>
+          <w:top w:val="dashed" w:sz="4" w:space="1" w:color="auto"/>
+          <w:left w:val="dashed" w:sz="4" w:space="4" w:color="auto"/>
+          <w:bottom w:val="dashed" w:sz="4" w:space="1" w:color="auto"/>
+          <w:right w:val="dashed" w:sz="4" w:space="4" w:color="auto"/>
+        </w:pBdr>
+        <w:spacing w:after="0"/>
+      </w:pPr>
+      <w:r>
+        <w:lastRenderedPageBreak/>
+        <w:t xml:space="preserve">//User are not </w:t>
+      </w:r>
+      <w:proofErr w:type="spellStart"/>
+      <w:r>
+        <w:t>authorized</w:t>
+      </w:r>
+      <w:proofErr w:type="spellEnd"/>
+    </w:p>
+    <w:p>
+      <w:pPr>
+        <w:pBdr>
+          <w:top w:val="dashed" w:sz="4" w:space="1" w:color="auto"/>
+          <w:left w:val="dashed" w:sz="4" w:space="4" w:color="auto"/>
+          <w:bottom w:val="dashed" w:sz="4" w:space="1" w:color="auto"/>
+          <w:right w:val="dashed" w:sz="4" w:space="4" w:color="auto"/>
+        </w:pBdr>
+        <w:spacing w:after="0"/>
+      </w:pPr>
+      <w:proofErr w:type="gramStart"/>
+      <w:r>
+        <w:t>}</w:t>
+      </w:r>
+      <w:proofErr w:type="spellStart"/>
+      <w:r>
+        <w:t>else</w:t>
+      </w:r>
+      <w:proofErr w:type="spellEnd"/>
+      <w:proofErr w:type="gramEnd"/>
+      <w:r>
+        <w:t>{</w:t>
+      </w:r>
+    </w:p>
+    <w:p>
+      <w:pPr>
+        <w:pBdr>
+          <w:top w:val="dashed" w:sz="4" w:space="1" w:color="auto"/>
+          <w:left w:val="dashed" w:sz="4" w:space="4" w:color="auto"/>
+          <w:bottom w:val="dashed" w:sz="4" w:space="1" w:color="auto"/>
+          <w:right w:val="dashed" w:sz="4" w:space="4" w:color="auto"/>
+        </w:pBdr>
+        <w:spacing w:after="0"/>
+      </w:pPr>
+      <w:r>
+        <w:t xml:space="preserve">    </w:t>
+      </w:r>
+      <w:proofErr w:type="gramStart"/>
+      <w:r>
+        <w:t>header(</w:t>
+      </w:r>
+      <w:proofErr w:type="gramEnd"/>
+      <w:r>
+        <w:t xml:space="preserve">'HTTP/1.1 401 </w:t>
+      </w:r>
+      <w:proofErr w:type="spellStart"/>
+      <w:r>
+        <w:t>Unauthorized</w:t>
+      </w:r>
+      <w:proofErr w:type="spellEnd"/>
+      <w:r>
+        <w:t>');</w:t>
+      </w:r>
+    </w:p>
+    <w:p>
+      <w:pPr>
+        <w:pBdr>
+          <w:top w:val="dashed" w:sz="4" w:space="1" w:color="auto"/>
+          <w:left w:val="dashed" w:sz="4" w:space="4" w:color="auto"/>
+          <w:bottom w:val="dashed" w:sz="4" w:space="1" w:color="auto"/>
+          <w:right w:val="dashed" w:sz="4" w:space="4" w:color="auto"/>
+        </w:pBdr>
+        <w:spacing w:after="0"/>
+      </w:pPr>
+    </w:p>
+    <w:p>
+      <w:pPr>
+        <w:pBdr>
+          <w:top w:val="dashed" w:sz="4" w:space="1" w:color="auto"/>
+          <w:left w:val="dashed" w:sz="4" w:space="4" w:color="auto"/>
+          <w:bottom w:val="dashed" w:sz="4" w:space="1" w:color="auto"/>
+          <w:right w:val="dashed" w:sz="4" w:space="4" w:color="auto"/>
+        </w:pBdr>
+        <w:spacing w:after="0"/>
+      </w:pPr>
+      <w:r>
+        <w:t xml:space="preserve">    $</w:t>
+      </w:r>
+      <w:proofErr w:type="gramStart"/>
+      <w:r>
+        <w:t>output[</w:t>
+      </w:r>
+      <w:proofErr w:type="gramEnd"/>
+      <w:r>
+        <w:t>'code'] = 401;</w:t>
+      </w:r>
+    </w:p>
+    <w:p>
+      <w:pPr>
+        <w:pBdr>
+          <w:top w:val="dashed" w:sz="4" w:space="1" w:color="auto"/>
+          <w:left w:val="dashed" w:sz="4" w:space="4" w:color="auto"/>
+          <w:bottom w:val="dashed" w:sz="4" w:space="1" w:color="auto"/>
+          <w:right w:val="dashed" w:sz="4" w:space="4" w:color="auto"/>
+        </w:pBdr>
+        <w:spacing w:after="0"/>
+      </w:pPr>
+      <w:r>
+        <w:t xml:space="preserve">    $</w:t>
+      </w:r>
+      <w:proofErr w:type="gramStart"/>
+      <w:r>
+        <w:t>output[</w:t>
+      </w:r>
+      <w:proofErr w:type="gramEnd"/>
+      <w:r>
+        <w:t xml:space="preserve">'message'] = 'You </w:t>
+      </w:r>
+      <w:proofErr w:type="spellStart"/>
+      <w:r>
+        <w:t>need</w:t>
+      </w:r>
+      <w:proofErr w:type="spellEnd"/>
+      <w:r>
+        <w:t xml:space="preserve"> to </w:t>
+      </w:r>
+      <w:proofErr w:type="spellStart"/>
+      <w:r>
+        <w:t>be</w:t>
+      </w:r>
+      <w:proofErr w:type="spellEnd"/>
+      <w:r>
+        <w:t xml:space="preserve"> </w:t>
+      </w:r>
+      <w:proofErr w:type="spellStart"/>
+      <w:r>
+        <w:t>identificated</w:t>
+      </w:r>
+      <w:proofErr w:type="spellEnd"/>
+      <w:r>
+        <w:t xml:space="preserve"> to have </w:t>
+      </w:r>
+      <w:proofErr w:type="spellStart"/>
+      <w:r>
+        <w:t>access</w:t>
+      </w:r>
+      <w:proofErr w:type="spellEnd"/>
+      <w:r>
+        <w:t xml:space="preserve"> to </w:t>
+      </w:r>
+      <w:proofErr w:type="spellStart"/>
+      <w:r>
+        <w:t>this</w:t>
+      </w:r>
+      <w:proofErr w:type="spellEnd"/>
+      <w:r>
+        <w:t xml:space="preserve"> data';</w:t>
+      </w:r>
+    </w:p>
+    <w:p>
+      <w:pPr>
+        <w:pBdr>
+          <w:top w:val="dashed" w:sz="4" w:space="1" w:color="auto"/>
+          <w:left w:val="dashed" w:sz="4" w:space="4" w:color="auto"/>
+          <w:bottom w:val="dashed" w:sz="4" w:space="1" w:color="auto"/>
+          <w:right w:val="dashed" w:sz="4" w:space="4" w:color="auto"/>
+        </w:pBdr>
+        <w:spacing w:after="0"/>
+      </w:pPr>
+      <w:r>
+        <w:t>}</w:t>
+      </w:r>
+    </w:p>
+    <w:p>
+      <w:pPr>
+        <w:pBdr>
+          <w:top w:val="dashed" w:sz="4" w:space="1" w:color="auto"/>
+          <w:left w:val="dashed" w:sz="4" w:space="4" w:color="auto"/>
+          <w:bottom w:val="dashed" w:sz="4" w:space="1" w:color="auto"/>
+          <w:right w:val="dashed" w:sz="4" w:space="4" w:color="auto"/>
+        </w:pBdr>
+        <w:spacing w:after="0"/>
+      </w:pPr>
+      <w:proofErr w:type="gramStart"/>
+      <w:r>
+        <w:t>header(</w:t>
+      </w:r>
+      <w:proofErr w:type="gramEnd"/>
+      <w:r>
+        <w:t>'Content-Type: application/</w:t>
+      </w:r>
+      <w:proofErr w:type="spellStart"/>
+      <w:r>
+        <w:t>json</w:t>
+      </w:r>
+      <w:proofErr w:type="spellEnd"/>
+      <w:r>
+        <w:t>');</w:t>
+      </w:r>
+    </w:p>
+    <w:p>
+      <w:pPr>
+        <w:pBdr>
+          <w:top w:val="dashed" w:sz="4" w:space="1" w:color="auto"/>
+          <w:left w:val="dashed" w:sz="4" w:space="4" w:color="auto"/>
+          <w:bottom w:val="dashed" w:sz="4" w:space="1" w:color="auto"/>
+          <w:right w:val="dashed" w:sz="4" w:space="4" w:color="auto"/>
+        </w:pBdr>
+        <w:spacing w:after="0"/>
+      </w:pPr>
+      <w:proofErr w:type="spellStart"/>
+      <w:r>
+        <w:t>echo</w:t>
+      </w:r>
+      <w:proofErr w:type="spellEnd"/>
+      <w:r>
+        <w:t xml:space="preserve"> </w:t>
+      </w:r>
+      <w:proofErr w:type="spellStart"/>
+      <w:r>
+        <w:t>json_</w:t>
+      </w:r>
+      <w:proofErr w:type="gramStart"/>
+      <w:r>
+        <w:t>encode</w:t>
+      </w:r>
+      <w:proofErr w:type="spellEnd"/>
+      <w:r>
+        <w:t>(</w:t>
+      </w:r>
+      <w:proofErr w:type="gramEnd"/>
+      <w:r>
+        <w:t>$output);</w:t>
+      </w:r>
+    </w:p>
+    <w:p>
+      <w:pPr>
+        <w:pBdr>
+          <w:top w:val="dashed" w:sz="4" w:space="1" w:color="auto"/>
+          <w:left w:val="dashed" w:sz="4" w:space="4" w:color="auto"/>
+          <w:bottom w:val="dashed" w:sz="4" w:space="1" w:color="auto"/>
+          <w:right w:val="dashed" w:sz="4" w:space="4" w:color="auto"/>
+        </w:pBdr>
+        <w:spacing w:after="0"/>
+      </w:pPr>
+      <w:r>
+        <w:t>?&gt;</w:t>
+      </w:r>
+    </w:p>
+    <w:p/>
+    <w:p>
+      <w:pPr>
+        <w:pStyle w:val="Paragraphedeliste"/>
+        <w:numPr>
+          <w:ilvl w:val="0"/>
+          <w:numId w:val="2"/>
+        </w:numPr>
+      </w:pPr>
+      <w:proofErr w:type="spellStart"/>
+      <w:r>
+        <w:t>Create</w:t>
+      </w:r>
+      <w:proofErr w:type="spellEnd"/>
+      <w:r>
+        <w:t xml:space="preserve"> all file </w:t>
+      </w:r>
+      <w:proofErr w:type="spellStart"/>
+      <w:r>
+        <w:t>needed</w:t>
+      </w:r>
+      <w:proofErr w:type="spellEnd"/>
+      <w:r>
+        <w:t xml:space="preserve"> to analyse and </w:t>
+      </w:r>
+      <w:proofErr w:type="spellStart"/>
+      <w:r>
+        <w:t>execute</w:t>
+      </w:r>
+      <w:proofErr w:type="spellEnd"/>
+      <w:r>
+        <w:t xml:space="preserve"> command</w:t>
+      </w:r>
+      <w:r>
+        <w:t xml:space="preserve"> (for exemple use a </w:t>
+      </w:r>
+      <w:proofErr w:type="spellStart"/>
+      <w:r>
+        <w:t>orm</w:t>
+      </w:r>
+      <w:proofErr w:type="spellEnd"/>
+      <w:r>
+        <w:t>/</w:t>
+      </w:r>
+      <w:proofErr w:type="spellStart"/>
+      <w:r>
+        <w:t>Measure.php</w:t>
+      </w:r>
+      <w:proofErr w:type="spellEnd"/>
+      <w:r>
+        <w:t xml:space="preserve"> </w:t>
+      </w:r>
+      <w:proofErr w:type="spellStart"/>
+      <w:r>
+        <w:t>object</w:t>
+      </w:r>
+      <w:proofErr w:type="spellEnd"/>
+      <w:r>
+        <w:t xml:space="preserve"> to select all </w:t>
+      </w:r>
+      <w:proofErr w:type="spellStart"/>
+      <w:r>
+        <w:t>temperature</w:t>
+      </w:r>
+      <w:proofErr w:type="spellEnd"/>
+      <w:r>
+        <w:t xml:space="preserve"> </w:t>
+      </w:r>
+      <w:proofErr w:type="spellStart"/>
+      <w:r>
+        <w:t>measures</w:t>
+      </w:r>
+      <w:proofErr w:type="spellEnd"/>
+      <w:r>
+        <w:t xml:space="preserve">  and </w:t>
+      </w:r>
+      <w:proofErr w:type="spellStart"/>
+      <w:r>
+        <w:t>respond</w:t>
+      </w:r>
+      <w:proofErr w:type="spellEnd"/>
+      <w:r>
+        <w:t xml:space="preserve"> </w:t>
+      </w:r>
+      <w:proofErr w:type="spellStart"/>
+      <w:r>
+        <w:t>with</w:t>
+      </w:r>
+      <w:proofErr w:type="spellEnd"/>
+      <w:r>
+        <w:t xml:space="preserve"> JSON </w:t>
+      </w:r>
+      <w:proofErr w:type="gramStart"/>
+      <w:r>
+        <w:t>format )</w:t>
+      </w:r>
+      <w:proofErr w:type="gramEnd"/>
+      <w:r>
+        <w:t xml:space="preserve"> </w:t>
+      </w:r>
+    </w:p>
+    <w:p>
+      <w:r>
+        <w:br w:type="page"/>
+      </w:r>
+    </w:p>
+    <w:p>
+      <w:pPr>
+        <w:pStyle w:val="Titre1"/>
+      </w:pPr>
+      <w:proofErr w:type="spellStart"/>
+      <w:r>
+        <w:lastRenderedPageBreak/>
+        <w:t>Add</w:t>
+      </w:r>
+      <w:proofErr w:type="spellEnd"/>
+      <w:r>
+        <w:t xml:space="preserve"> a new </w:t>
+      </w:r>
+      <w:proofErr w:type="spellStart"/>
+      <w:r>
+        <w:t>php</w:t>
+      </w:r>
+      <w:proofErr w:type="spellEnd"/>
+      <w:r>
+        <w:t xml:space="preserve"> </w:t>
+      </w:r>
+      <w:proofErr w:type="spellStart"/>
+      <w:r>
+        <w:t>object</w:t>
+      </w:r>
+      <w:proofErr w:type="spellEnd"/>
+      <w:r>
+        <w:t xml:space="preserve"> to </w:t>
+      </w:r>
+      <w:proofErr w:type="spellStart"/>
+      <w:r>
+        <w:t>manipulate</w:t>
+      </w:r>
+      <w:proofErr w:type="spellEnd"/>
+      <w:r>
+        <w:t xml:space="preserve"> </w:t>
+      </w:r>
+      <w:proofErr w:type="spellStart"/>
+      <w:r>
+        <w:t>Database</w:t>
+      </w:r>
+      <w:proofErr w:type="spellEnd"/>
+    </w:p>
+    <w:p>
+      <w:r>
+        <w:t xml:space="preserve">In the </w:t>
+      </w:r>
+      <w:proofErr w:type="spellStart"/>
+      <w:r>
+        <w:t>repository</w:t>
+      </w:r>
+      <w:proofErr w:type="spellEnd"/>
+      <w:r>
+        <w:t xml:space="preserve"> </w:t>
+      </w:r>
+      <w:proofErr w:type="spellStart"/>
+      <w:r>
+        <w:t>orm</w:t>
+      </w:r>
+      <w:proofErr w:type="spellEnd"/>
+      <w:r>
+        <w:t xml:space="preserve"> </w:t>
+      </w:r>
+      <w:proofErr w:type="spellStart"/>
+      <w:r>
+        <w:t>we</w:t>
+      </w:r>
+      <w:proofErr w:type="spellEnd"/>
+      <w:r>
+        <w:t xml:space="preserve"> have all </w:t>
+      </w:r>
+      <w:proofErr w:type="spellStart"/>
+      <w:r>
+        <w:t>object</w:t>
+      </w:r>
+      <w:proofErr w:type="spellEnd"/>
+      <w:r>
+        <w:t xml:space="preserve"> </w:t>
+      </w:r>
+      <w:proofErr w:type="spellStart"/>
+      <w:r>
+        <w:t>used</w:t>
+      </w:r>
+      <w:proofErr w:type="spellEnd"/>
+      <w:r>
+        <w:t xml:space="preserve"> to </w:t>
+      </w:r>
+      <w:proofErr w:type="spellStart"/>
+      <w:r>
+        <w:t>manipulate</w:t>
+      </w:r>
+      <w:proofErr w:type="spellEnd"/>
+      <w:r>
+        <w:t xml:space="preserve"> </w:t>
+      </w:r>
+      <w:proofErr w:type="spellStart"/>
+      <w:r>
+        <w:t>database</w:t>
+      </w:r>
+      <w:proofErr w:type="spellEnd"/>
+      <w:r>
+        <w:t>.</w:t>
+      </w:r>
+    </w:p>
+    <w:p/>
+    <w:p>
+      <w:pPr>
+        <w:pStyle w:val="Titre2"/>
+        <w:ind w:left="708"/>
+      </w:pPr>
+      <w:proofErr w:type="spellStart"/>
+      <w:r>
+        <w:t>Generic</w:t>
+      </w:r>
+      <w:proofErr w:type="spellEnd"/>
+      <w:r>
+        <w:t xml:space="preserve"> and abstract</w:t>
+      </w:r>
+    </w:p>
+    <w:p>
+      <w:pPr>
+        <w:pStyle w:val="Titre3"/>
+        <w:ind w:left="1416"/>
+      </w:pPr>
+      <w:proofErr w:type="spellStart"/>
+      <w:r>
+        <w:t>Db.php</w:t>
+      </w:r>
+      <w:proofErr w:type="spellEnd"/>
+    </w:p>
+    <w:p>
+      <w:pPr>
+        <w:ind w:left="1416"/>
+      </w:pPr>
+      <w:proofErr w:type="spellStart"/>
+      <w:r>
+        <w:t>Contains</w:t>
+      </w:r>
+      <w:proofErr w:type="spellEnd"/>
+      <w:r>
+        <w:t xml:space="preserve"> all </w:t>
+      </w:r>
+      <w:proofErr w:type="spellStart"/>
+      <w:r>
+        <w:t>function</w:t>
+      </w:r>
+      <w:proofErr w:type="spellEnd"/>
+      <w:r>
+        <w:t xml:space="preserve"> and information to </w:t>
+      </w:r>
+      <w:proofErr w:type="spellStart"/>
+      <w:r>
+        <w:t>connect</w:t>
+      </w:r>
+      <w:proofErr w:type="spellEnd"/>
+      <w:r>
+        <w:t xml:space="preserve"> the </w:t>
+      </w:r>
+      <w:proofErr w:type="spellStart"/>
+      <w:r>
+        <w:t>database</w:t>
+      </w:r>
+      <w:proofErr w:type="spellEnd"/>
+      <w:r>
+        <w:t xml:space="preserve">, change </w:t>
+      </w:r>
+      <w:proofErr w:type="spellStart"/>
+      <w:r>
+        <w:t>following</w:t>
+      </w:r>
+      <w:proofErr w:type="spellEnd"/>
+      <w:r>
+        <w:t xml:space="preserve"> </w:t>
+      </w:r>
+      <w:proofErr w:type="spellStart"/>
+      <w:r>
+        <w:t>lines</w:t>
+      </w:r>
+      <w:proofErr w:type="spellEnd"/>
+      <w:r>
+        <w:t xml:space="preserve"> to match </w:t>
+      </w:r>
+      <w:proofErr w:type="spellStart"/>
+      <w:r>
+        <w:t>with</w:t>
+      </w:r>
+      <w:proofErr w:type="spellEnd"/>
+      <w:r>
+        <w:t xml:space="preserve"> </w:t>
+      </w:r>
+      <w:proofErr w:type="spellStart"/>
+      <w:r>
+        <w:t>your</w:t>
+      </w:r>
+      <w:proofErr w:type="spellEnd"/>
+      <w:r>
+        <w:t xml:space="preserve"> </w:t>
+      </w:r>
+      <w:proofErr w:type="spellStart"/>
+      <w:r>
+        <w:t>database</w:t>
+      </w:r>
+      <w:proofErr w:type="spellEnd"/>
+      <w:r>
+        <w:t xml:space="preserve"> information</w:t>
+      </w:r>
+    </w:p>
+    <w:p>
+      <w:pPr>
+        <w:pBdr>
+          <w:top w:val="dashed" w:sz="4" w:space="1" w:color="auto"/>
+          <w:left w:val="dashed" w:sz="4" w:space="4" w:color="auto"/>
+          <w:bottom w:val="dashed" w:sz="4" w:space="1" w:color="auto"/>
+          <w:right w:val="dashed" w:sz="4" w:space="4" w:color="auto"/>
+        </w:pBdr>
+        <w:spacing w:after="0"/>
+        <w:ind w:left="1416"/>
+      </w:pPr>
+      <w:r>
+        <w:t>$</w:t>
+      </w:r>
+      <w:proofErr w:type="spellStart"/>
+      <w:r>
+        <w:t>this</w:t>
+      </w:r>
+      <w:proofErr w:type="spellEnd"/>
+      <w:r>
+        <w:t>-&gt;host = "</w:t>
+      </w:r>
+      <w:proofErr w:type="spellStart"/>
+      <w:r>
+        <w:t>localhost</w:t>
+      </w:r>
+      <w:proofErr w:type="spellEnd"/>
+      <w:r>
+        <w:t>";</w:t>
+      </w:r>
+    </w:p>
+    <w:p>
+      <w:pPr>
+        <w:pBdr>
+          <w:top w:val="dashed" w:sz="4" w:space="1" w:color="auto"/>
+          <w:left w:val="dashed" w:sz="4" w:space="4" w:color="auto"/>
+          <w:bottom w:val="dashed" w:sz="4" w:space="1" w:color="auto"/>
+          <w:right w:val="dashed" w:sz="4" w:space="4" w:color="auto"/>
+        </w:pBdr>
+        <w:spacing w:after="0"/>
+        <w:ind w:left="1416"/>
+      </w:pPr>
+      <w:r>
+        <w:t>$</w:t>
+      </w:r>
+      <w:proofErr w:type="spellStart"/>
+      <w:r>
+        <w:t>this</w:t>
+      </w:r>
+      <w:proofErr w:type="spellEnd"/>
+      <w:r>
+        <w:t>-&gt;user = "</w:t>
+      </w:r>
+      <w:proofErr w:type="spellStart"/>
+      <w:r>
+        <w:t>root</w:t>
+      </w:r>
+      <w:proofErr w:type="spellEnd"/>
+      <w:r>
+        <w:t>";</w:t>
+      </w:r>
+    </w:p>
+    <w:p>
+      <w:pPr>
+        <w:pBdr>
+          <w:top w:val="dashed" w:sz="4" w:space="1" w:color="auto"/>
+          <w:left w:val="dashed" w:sz="4" w:space="4" w:color="auto"/>
+          <w:bottom w:val="dashed" w:sz="4" w:space="1" w:color="auto"/>
+          <w:right w:val="dashed" w:sz="4" w:space="4" w:color="auto"/>
+        </w:pBdr>
+        <w:spacing w:after="0"/>
+        <w:ind w:left="1416"/>
+      </w:pPr>
+      <w:r>
+        <w:t>$</w:t>
+      </w:r>
+      <w:proofErr w:type="spellStart"/>
+      <w:r>
+        <w:t>this</w:t>
+      </w:r>
+      <w:proofErr w:type="spellEnd"/>
+      <w:r>
+        <w:t>-&gt;</w:t>
+      </w:r>
+      <w:proofErr w:type="spellStart"/>
+      <w:r>
+        <w:t>password</w:t>
+      </w:r>
+      <w:proofErr w:type="spellEnd"/>
+      <w:r>
+        <w:t xml:space="preserve"> = "</w:t>
+      </w:r>
+      <w:proofErr w:type="spellStart"/>
+      <w:r>
+        <w:t>root</w:t>
+      </w:r>
+      <w:proofErr w:type="spellEnd"/>
+      <w:r>
+        <w:t>";</w:t>
+      </w:r>
+    </w:p>
+    <w:p>
+      <w:pPr>
+        <w:pBdr>
+          <w:top w:val="dashed" w:sz="4" w:space="1" w:color="auto"/>
+          <w:left w:val="dashed" w:sz="4" w:space="4" w:color="auto"/>
+          <w:bottom w:val="dashed" w:sz="4" w:space="1" w:color="auto"/>
+          <w:right w:val="dashed" w:sz="4" w:space="4" w:color="auto"/>
+        </w:pBdr>
+        <w:ind w:left="1416"/>
+      </w:pPr>
+      <w:r>
+        <w:t>$</w:t>
+      </w:r>
+      <w:proofErr w:type="spellStart"/>
+      <w:r>
+        <w:t>this</w:t>
+      </w:r>
+      <w:proofErr w:type="spellEnd"/>
+      <w:r>
+        <w:t>-&gt;</w:t>
+      </w:r>
+      <w:proofErr w:type="spellStart"/>
+      <w:r>
+        <w:t>bd_name</w:t>
+      </w:r>
+      <w:proofErr w:type="spellEnd"/>
+      <w:r>
+        <w:t xml:space="preserve"> = "</w:t>
+      </w:r>
+      <w:proofErr w:type="spellStart"/>
+      <w:r>
+        <w:t>plashboard</w:t>
+      </w:r>
+      <w:proofErr w:type="spellEnd"/>
+      <w:r>
+        <w:t>";</w:t>
+      </w:r>
+    </w:p>
+    <w:p>
+      <w:pPr>
+        <w:pStyle w:val="Titre3"/>
+        <w:ind w:left="1416"/>
+      </w:pPr>
+      <w:r>
+        <w:t>Abstract</w:t>
+      </w:r>
+    </w:p>
+    <w:p>
+      <w:pPr>
+        <w:ind w:left="1416"/>
+      </w:pPr>
+      <w:proofErr w:type="spellStart"/>
+      <w:r>
+        <w:t>Contains</w:t>
+      </w:r>
+      <w:proofErr w:type="spellEnd"/>
+      <w:r>
+        <w:t xml:space="preserve"> model to select, update, </w:t>
+      </w:r>
+      <w:proofErr w:type="spellStart"/>
+      <w:r>
+        <w:t>delete</w:t>
+      </w:r>
+      <w:proofErr w:type="spellEnd"/>
+      <w:r>
+        <w:t xml:space="preserve"> or insert data in </w:t>
+      </w:r>
+      <w:proofErr w:type="spellStart"/>
+      <w:r>
+        <w:t>database</w:t>
+      </w:r>
+      <w:proofErr w:type="spellEnd"/>
+    </w:p>
+    <w:p>
+      <w:pPr>
+        <w:pStyle w:val="Titre4"/>
+        <w:ind w:left="2124"/>
+      </w:pPr>
+      <w:proofErr w:type="spellStart"/>
+      <w:r>
+        <w:t>Table.php</w:t>
+      </w:r>
+      <w:proofErr w:type="spellEnd"/>
+    </w:p>
+    <w:p>
+      <w:pPr>
+        <w:ind w:left="2124"/>
+      </w:pPr>
+      <w:r>
+        <w:t xml:space="preserve">Base of all </w:t>
+      </w:r>
+      <w:proofErr w:type="spellStart"/>
+      <w:r>
+        <w:t>object</w:t>
+      </w:r>
+      <w:proofErr w:type="spellEnd"/>
+      <w:r>
+        <w:t xml:space="preserve">, have </w:t>
+      </w:r>
+      <w:proofErr w:type="spellStart"/>
+      <w:r>
+        <w:t>function</w:t>
+      </w:r>
+      <w:proofErr w:type="spellEnd"/>
+      <w:r>
+        <w:t xml:space="preserve"> to :</w:t>
+      </w:r>
+    </w:p>
+    <w:p>
+      <w:pPr>
+        <w:pStyle w:val="Paragraphedeliste"/>
+        <w:numPr>
+          <w:ilvl w:val="0"/>
+          <w:numId w:val="2"/>
+        </w:numPr>
+        <w:ind w:left="2844"/>
+      </w:pPr>
+      <w:r>
+        <w:t xml:space="preserve">select all in the </w:t>
+      </w:r>
+      <w:proofErr w:type="spellStart"/>
+      <w:r>
+        <w:t>order</w:t>
+      </w:r>
+      <w:proofErr w:type="spellEnd"/>
+      <w:r>
+        <w:t xml:space="preserve"> of insertion</w:t>
+      </w:r>
+    </w:p>
+    <w:p>
+      <w:pPr>
+        <w:pStyle w:val="Paragraphedeliste"/>
+        <w:numPr>
+          <w:ilvl w:val="0"/>
+          <w:numId w:val="2"/>
+        </w:numPr>
+        <w:ind w:left="2844"/>
+      </w:pPr>
+      <w:r>
+        <w:t xml:space="preserve">select x first </w:t>
+      </w:r>
+      <w:proofErr w:type="spellStart"/>
+      <w:r>
+        <w:t>inserted</w:t>
+      </w:r>
+      <w:proofErr w:type="spellEnd"/>
+    </w:p>
+    <w:p>
+      <w:pPr>
+        <w:pStyle w:val="Paragraphedeliste"/>
+        <w:numPr>
+          <w:ilvl w:val="0"/>
+          <w:numId w:val="2"/>
+        </w:numPr>
+        <w:ind w:left="2844"/>
+      </w:pPr>
+      <w:r>
+        <w:t xml:space="preserve">select all in the </w:t>
+      </w:r>
+      <w:proofErr w:type="spellStart"/>
+      <w:r>
+        <w:t>order</w:t>
+      </w:r>
+      <w:proofErr w:type="spellEnd"/>
+      <w:r>
+        <w:t xml:space="preserve"> of insertion </w:t>
+      </w:r>
+      <w:proofErr w:type="spellStart"/>
+      <w:r>
+        <w:t>with</w:t>
+      </w:r>
+      <w:proofErr w:type="spellEnd"/>
+      <w:r>
+        <w:t xml:space="preserve"> condition</w:t>
+      </w:r>
+    </w:p>
+    <w:p>
+      <w:pPr>
+        <w:pStyle w:val="Paragraphedeliste"/>
+        <w:numPr>
+          <w:ilvl w:val="0"/>
+          <w:numId w:val="2"/>
+        </w:numPr>
+        <w:ind w:left="2844"/>
+      </w:pPr>
+      <w:r>
+        <w:t xml:space="preserve">select x first </w:t>
+      </w:r>
+      <w:proofErr w:type="spellStart"/>
+      <w:r>
+        <w:t>inserted</w:t>
+      </w:r>
+      <w:proofErr w:type="spellEnd"/>
+      <w:r>
+        <w:t xml:space="preserve"> </w:t>
+      </w:r>
+      <w:proofErr w:type="spellStart"/>
+      <w:r>
+        <w:t>with</w:t>
+      </w:r>
+      <w:proofErr w:type="spellEnd"/>
+      <w:r>
+        <w:t xml:space="preserve"> condition</w:t>
+      </w:r>
+    </w:p>
+    <w:p>
+      <w:pPr>
+        <w:pStyle w:val="Paragraphedeliste"/>
+        <w:numPr>
+          <w:ilvl w:val="0"/>
+          <w:numId w:val="2"/>
+        </w:numPr>
+        <w:ind w:left="2844"/>
+      </w:pPr>
+      <w:r>
+        <w:t>insert data</w:t>
+      </w:r>
+    </w:p>
+    <w:p>
+      <w:pPr>
+        <w:pStyle w:val="Paragraphedeliste"/>
+        <w:numPr>
+          <w:ilvl w:val="0"/>
+          <w:numId w:val="2"/>
+        </w:numPr>
+        <w:ind w:left="2844"/>
+      </w:pPr>
+      <w:proofErr w:type="spellStart"/>
+      <w:r>
+        <w:t>delete</w:t>
+      </w:r>
+      <w:proofErr w:type="spellEnd"/>
+      <w:r>
+        <w:t xml:space="preserve"> data</w:t>
+      </w:r>
+    </w:p>
+    <w:p>
+      <w:pPr>
+        <w:pStyle w:val="Paragraphedeliste"/>
+        <w:numPr>
+          <w:ilvl w:val="0"/>
+          <w:numId w:val="2"/>
+        </w:numPr>
+        <w:ind w:left="2844"/>
+      </w:pPr>
+      <w:r>
+        <w:t>update data</w:t>
+      </w:r>
+    </w:p>
+    <w:p>
+      <w:pPr>
+        <w:ind w:left="2124"/>
+      </w:pPr>
+      <w:r>
+        <w:t xml:space="preserve">All </w:t>
+      </w:r>
+      <w:proofErr w:type="spellStart"/>
+      <w:r>
+        <w:t>object</w:t>
+      </w:r>
+      <w:proofErr w:type="spellEnd"/>
+      <w:r>
+        <w:t xml:space="preserve"> </w:t>
+      </w:r>
+      <w:proofErr w:type="spellStart"/>
+      <w:r>
+        <w:t>extended</w:t>
+      </w:r>
+      <w:proofErr w:type="spellEnd"/>
+      <w:r>
+        <w:t xml:space="preserve"> </w:t>
+      </w:r>
+      <w:proofErr w:type="spellStart"/>
+      <w:r>
+        <w:t>this</w:t>
+      </w:r>
+      <w:proofErr w:type="spellEnd"/>
+      <w:r>
+        <w:t xml:space="preserve"> class have to initialise </w:t>
+      </w:r>
+      <w:proofErr w:type="spellStart"/>
+      <w:r>
+        <w:t>this</w:t>
+      </w:r>
+      <w:proofErr w:type="spellEnd"/>
+      <w:r>
+        <w:t xml:space="preserve"> variable</w:t>
+      </w:r>
+    </w:p>
+    <w:p>
+      <w:pPr>
+        <w:pBdr>
+          <w:top w:val="dashed" w:sz="4" w:space="1" w:color="auto"/>
+          <w:left w:val="dashed" w:sz="4" w:space="4" w:color="auto"/>
+          <w:bottom w:val="dashed" w:sz="4" w:space="1" w:color="auto"/>
+          <w:right w:val="dashed" w:sz="4" w:space="4" w:color="auto"/>
+        </w:pBdr>
+        <w:spacing w:after="0"/>
+        <w:ind w:left="2124"/>
+      </w:pPr>
+      <w:proofErr w:type="spellStart"/>
+      <w:proofErr w:type="gramStart"/>
+      <w:r>
+        <w:t>protected</w:t>
+      </w:r>
+      <w:proofErr w:type="spellEnd"/>
+      <w:proofErr w:type="gramEnd"/>
+      <w:r>
+        <w:t xml:space="preserve"> $</w:t>
+      </w:r>
+      <w:proofErr w:type="spellStart"/>
+      <w:r>
+        <w:t>db</w:t>
+      </w:r>
+      <w:proofErr w:type="spellEnd"/>
+      <w:r>
+        <w:t xml:space="preserve">; //!&lt; </w:t>
+      </w:r>
+      <w:proofErr w:type="spellStart"/>
+      <w:r>
+        <w:t>Database</w:t>
+      </w:r>
+      <w:proofErr w:type="spellEnd"/>
+    </w:p>
+    <w:p>
+      <w:pPr>
+        <w:pBdr>
+          <w:top w:val="dashed" w:sz="4" w:space="1" w:color="auto"/>
+          <w:left w:val="dashed" w:sz="4" w:space="4" w:color="auto"/>
+          <w:bottom w:val="dashed" w:sz="4" w:space="1" w:color="auto"/>
+          <w:right w:val="dashed" w:sz="4" w:space="4" w:color="auto"/>
+        </w:pBdr>
+        <w:spacing w:after="0"/>
+        <w:ind w:left="2124"/>
+      </w:pPr>
+      <w:proofErr w:type="spellStart"/>
+      <w:proofErr w:type="gramStart"/>
+      <w:r>
+        <w:t>protected</w:t>
+      </w:r>
+      <w:proofErr w:type="spellEnd"/>
+      <w:proofErr w:type="gramEnd"/>
+      <w:r>
+        <w:t xml:space="preserve"> $</w:t>
+      </w:r>
+      <w:proofErr w:type="spellStart"/>
+      <w:r>
+        <w:t>name</w:t>
+      </w:r>
+      <w:proofErr w:type="spellEnd"/>
+      <w:r>
+        <w:t xml:space="preserve">; //!&lt; table </w:t>
+      </w:r>
+      <w:proofErr w:type="spellStart"/>
+      <w:r>
+        <w:t>name</w:t>
+      </w:r>
+      <w:proofErr w:type="spellEnd"/>
+    </w:p>
+    <w:p>
+      <w:pPr>
+        <w:pBdr>
+          <w:top w:val="dashed" w:sz="4" w:space="1" w:color="auto"/>
+          <w:left w:val="dashed" w:sz="4" w:space="4" w:color="auto"/>
+          <w:bottom w:val="dashed" w:sz="4" w:space="1" w:color="auto"/>
+          <w:right w:val="dashed" w:sz="4" w:space="4" w:color="auto"/>
+        </w:pBdr>
+        <w:spacing w:after="0"/>
+        <w:ind w:left="2124"/>
+      </w:pPr>
+      <w:proofErr w:type="spellStart"/>
+      <w:proofErr w:type="gramStart"/>
+      <w:r>
+        <w:t>protected</w:t>
+      </w:r>
+      <w:proofErr w:type="spellEnd"/>
+      <w:proofErr w:type="gramEnd"/>
+      <w:r>
+        <w:t xml:space="preserve"> $</w:t>
+      </w:r>
+      <w:proofErr w:type="spellStart"/>
+      <w:r>
+        <w:t>fields</w:t>
+      </w:r>
+      <w:proofErr w:type="spellEnd"/>
+      <w:r>
+        <w:t xml:space="preserve">; //!&lt; Field </w:t>
+      </w:r>
+      <w:proofErr w:type="spellStart"/>
+      <w:r>
+        <w:t>name</w:t>
+      </w:r>
+      <w:proofErr w:type="spellEnd"/>
+      <w:r>
+        <w:t xml:space="preserve"> in </w:t>
+      </w:r>
+      <w:proofErr w:type="spellStart"/>
+      <w:r>
+        <w:t>database</w:t>
+      </w:r>
+      <w:proofErr w:type="spellEnd"/>
+      <w:r>
+        <w:t xml:space="preserve"> and </w:t>
+      </w:r>
+      <w:proofErr w:type="spellStart"/>
+      <w:r>
+        <w:t>name</w:t>
+      </w:r>
+      <w:proofErr w:type="spellEnd"/>
+      <w:r>
+        <w:t xml:space="preserve"> </w:t>
+      </w:r>
+      <w:proofErr w:type="spellStart"/>
+      <w:r>
+        <w:t>userfrindly</w:t>
+      </w:r>
+      <w:proofErr w:type="spellEnd"/>
+      <w:r>
+        <w:t xml:space="preserve"> to </w:t>
+      </w:r>
+      <w:proofErr w:type="spellStart"/>
+      <w:r>
+        <w:t>respond</w:t>
+      </w:r>
+      <w:proofErr w:type="spellEnd"/>
+    </w:p>
+    <w:p>
+      <w:pPr>
+        <w:pBdr>
+          <w:top w:val="dashed" w:sz="4" w:space="1" w:color="auto"/>
+          <w:left w:val="dashed" w:sz="4" w:space="4" w:color="auto"/>
+          <w:bottom w:val="dashed" w:sz="4" w:space="1" w:color="auto"/>
+          <w:right w:val="dashed" w:sz="4" w:space="4" w:color="auto"/>
+        </w:pBdr>
+        <w:ind w:left="2124"/>
+      </w:pPr>
+      <w:proofErr w:type="spellStart"/>
+      <w:proofErr w:type="gramStart"/>
+      <w:r>
+        <w:t>protected</w:t>
+      </w:r>
+      <w:proofErr w:type="spellEnd"/>
+      <w:proofErr w:type="gramEnd"/>
+      <w:r>
+        <w:t xml:space="preserve"> $all; //!&lt; </w:t>
+      </w:r>
+      <w:proofErr w:type="spellStart"/>
+      <w:r>
+        <w:t>Redifine</w:t>
+      </w:r>
+      <w:proofErr w:type="spellEnd"/>
+      <w:r>
+        <w:t xml:space="preserve"> all </w:t>
+      </w:r>
+      <w:proofErr w:type="spellStart"/>
+      <w:r>
+        <w:t>selection</w:t>
+      </w:r>
+      <w:proofErr w:type="spellEnd"/>
+      <w:r>
+        <w:t xml:space="preserve"> </w:t>
+      </w:r>
+      <w:proofErr w:type="spellStart"/>
+      <w:r>
+        <w:t>with</w:t>
+      </w:r>
+      <w:proofErr w:type="spellEnd"/>
+      <w:r>
+        <w:t xml:space="preserve"> user </w:t>
+      </w:r>
+      <w:proofErr w:type="spellStart"/>
+      <w:r>
+        <w:t>friendly</w:t>
+      </w:r>
+      <w:proofErr w:type="spellEnd"/>
+      <w:r>
+        <w:t xml:space="preserve"> </w:t>
+      </w:r>
+      <w:proofErr w:type="spellStart"/>
+      <w:r>
+        <w:t>name</w:t>
+      </w:r>
+      <w:proofErr w:type="spellEnd"/>
+      <w:r>
+        <w:t xml:space="preserve"> </w:t>
+      </w:r>
+    </w:p>
+    <w:p>
+      <w:pPr>
+        <w:pStyle w:val="Titre4"/>
+        <w:ind w:left="2124"/>
+      </w:pPr>
+    </w:p>
+    <w:p>
+      <w:pPr>
+        <w:pStyle w:val="Titre4"/>
+        <w:ind w:left="2124"/>
+      </w:pPr>
+      <w:proofErr w:type="spellStart"/>
+      <w:r>
+        <w:t>TableJoined.php</w:t>
+      </w:r>
+      <w:proofErr w:type="spellEnd"/>
+    </w:p>
+    <w:p>
+      <w:pPr>
+        <w:ind w:left="2124"/>
+      </w:pPr>
+      <w:r>
+        <w:t xml:space="preserve">All the </w:t>
+      </w:r>
+      <w:proofErr w:type="spellStart"/>
+      <w:r>
+        <w:t>same</w:t>
+      </w:r>
+      <w:proofErr w:type="spellEnd"/>
+      <w:r>
+        <w:t xml:space="preserve"> of table but </w:t>
+      </w:r>
+      <w:proofErr w:type="spellStart"/>
+      <w:r>
+        <w:t>join</w:t>
+      </w:r>
+      <w:proofErr w:type="spellEnd"/>
+      <w:r>
+        <w:t xml:space="preserve"> an </w:t>
+      </w:r>
+      <w:proofErr w:type="spellStart"/>
+      <w:r>
+        <w:t>other</w:t>
+      </w:r>
+      <w:proofErr w:type="spellEnd"/>
+      <w:r>
+        <w:t xml:space="preserve"> table to the </w:t>
+      </w:r>
+      <w:proofErr w:type="spellStart"/>
+      <w:r>
+        <w:t>selection</w:t>
+      </w:r>
+      <w:proofErr w:type="spellEnd"/>
+    </w:p>
+    <w:p>
+      <w:pPr>
+        <w:pBdr>
+          <w:top w:val="dashed" w:sz="4" w:space="1" w:color="auto"/>
+          <w:left w:val="dashed" w:sz="4" w:space="4" w:color="auto"/>
+          <w:bottom w:val="dashed" w:sz="4" w:space="1" w:color="auto"/>
+          <w:right w:val="dashed" w:sz="4" w:space="4" w:color="auto"/>
+        </w:pBdr>
+        <w:spacing w:after="0"/>
+        <w:ind w:left="2124"/>
+      </w:pPr>
+      <w:r>
+        <w:t xml:space="preserve">    </w:t>
+      </w:r>
+      <w:proofErr w:type="spellStart"/>
+      <w:proofErr w:type="gramStart"/>
+      <w:r>
+        <w:t>protected</w:t>
+      </w:r>
+      <w:proofErr w:type="spellEnd"/>
+      <w:proofErr w:type="gramEnd"/>
+      <w:r>
+        <w:t xml:space="preserve"> $</w:t>
+      </w:r>
+      <w:proofErr w:type="spellStart"/>
+      <w:r>
+        <w:t>name_joined</w:t>
+      </w:r>
+      <w:proofErr w:type="spellEnd"/>
+      <w:r>
+        <w:t xml:space="preserve">; //!&lt; table </w:t>
+      </w:r>
+      <w:proofErr w:type="spellStart"/>
+      <w:r>
+        <w:t>name</w:t>
+      </w:r>
+      <w:proofErr w:type="spellEnd"/>
+      <w:r>
+        <w:t xml:space="preserve"> of second table</w:t>
+      </w:r>
+    </w:p>
+    <w:p>
+      <w:pPr>
+        <w:pBdr>
+          <w:top w:val="dashed" w:sz="4" w:space="1" w:color="auto"/>
+          <w:left w:val="dashed" w:sz="4" w:space="4" w:color="auto"/>
+          <w:bottom w:val="dashed" w:sz="4" w:space="1" w:color="auto"/>
+          <w:right w:val="dashed" w:sz="4" w:space="4" w:color="auto"/>
+        </w:pBdr>
+        <w:spacing w:after="0"/>
+        <w:ind w:left="2124"/>
+      </w:pPr>
+      <w:r>
+        <w:t xml:space="preserve">    </w:t>
+      </w:r>
+      <w:proofErr w:type="spellStart"/>
+      <w:proofErr w:type="gramStart"/>
+      <w:r>
+        <w:t>protected</w:t>
+      </w:r>
+      <w:proofErr w:type="spellEnd"/>
+      <w:proofErr w:type="gramEnd"/>
+      <w:r>
+        <w:t xml:space="preserve"> $</w:t>
+      </w:r>
+      <w:proofErr w:type="spellStart"/>
+      <w:r>
+        <w:t>field_joined</w:t>
+      </w:r>
+      <w:proofErr w:type="spellEnd"/>
+      <w:r>
+        <w:t xml:space="preserve">; //!&lt; </w:t>
+      </w:r>
+      <w:proofErr w:type="spellStart"/>
+      <w:r>
+        <w:t>field</w:t>
+      </w:r>
+      <w:proofErr w:type="spellEnd"/>
+      <w:r>
+        <w:t xml:space="preserve"> to </w:t>
+      </w:r>
+      <w:proofErr w:type="spellStart"/>
+      <w:r>
+        <w:t>join</w:t>
+      </w:r>
+      <w:proofErr w:type="spellEnd"/>
+      <w:r>
+        <w:t xml:space="preserve"> table 2</w:t>
+      </w:r>
+    </w:p>
+    <w:p>
+      <w:pPr>
+        <w:ind w:left="2124"/>
+      </w:pPr>
+    </w:p>
+    <w:p>
+      <w:pPr>
+        <w:pStyle w:val="Titre4"/>
+        <w:ind w:left="2124"/>
+      </w:pPr>
+      <w:proofErr w:type="spellStart"/>
+      <w:r>
+        <w:t>TableTimestamped.</w:t>
+      </w:r>
+      <w:r>
+        <w:t>php</w:t>
+      </w:r>
+      <w:proofErr w:type="spellEnd"/>
+    </w:p>
+    <w:p>
+      <w:pPr>
+        <w:ind w:left="2124"/>
+      </w:pPr>
+      <w:r>
+        <w:t xml:space="preserve">All the </w:t>
+      </w:r>
+      <w:proofErr w:type="spellStart"/>
+      <w:r>
+        <w:t>same</w:t>
+      </w:r>
+      <w:proofErr w:type="spellEnd"/>
+      <w:r>
+        <w:t xml:space="preserve"> but </w:t>
+      </w:r>
+      <w:proofErr w:type="spellStart"/>
+      <w:r>
+        <w:t>order</w:t>
+      </w:r>
+      <w:proofErr w:type="spellEnd"/>
+      <w:r>
+        <w:t xml:space="preserve"> </w:t>
+      </w:r>
+      <w:proofErr w:type="spellStart"/>
+      <w:r>
+        <w:t>with</w:t>
+      </w:r>
+      <w:proofErr w:type="spellEnd"/>
+      <w:r>
+        <w:t xml:space="preserve"> the </w:t>
+      </w:r>
+      <w:proofErr w:type="spellStart"/>
+      <w:r>
+        <w:t>timestamp</w:t>
+      </w:r>
+      <w:proofErr w:type="spellEnd"/>
+      <w:r>
+        <w:t xml:space="preserve"> </w:t>
+      </w:r>
+      <w:proofErr w:type="spellStart"/>
+      <w:r>
+        <w:t>field</w:t>
+      </w:r>
+      <w:proofErr w:type="spellEnd"/>
+      <w:r>
+        <w:t xml:space="preserve"> to change </w:t>
+      </w:r>
+      <w:proofErr w:type="spellStart"/>
+      <w:r>
+        <w:t>order</w:t>
+      </w:r>
+      <w:proofErr w:type="spellEnd"/>
+      <w:r>
+        <w:t xml:space="preserve"> of </w:t>
+      </w:r>
+      <w:proofErr w:type="spellStart"/>
+      <w:r>
+        <w:t>selection</w:t>
+      </w:r>
+      <w:proofErr w:type="spellEnd"/>
+    </w:p>
+    <w:p>
+      <w:pPr>
+        <w:pStyle w:val="Titre4"/>
+        <w:ind w:left="2124"/>
+      </w:pPr>
+      <w:proofErr w:type="spellStart"/>
+      <w:r>
+        <w:lastRenderedPageBreak/>
+        <w:t>TableJoined</w:t>
+      </w:r>
+      <w:r>
+        <w:t>Timestamped</w:t>
+      </w:r>
+      <w:r>
+        <w:t>.php</w:t>
+      </w:r>
+      <w:proofErr w:type="spellEnd"/>
+    </w:p>
+    <w:p>
+      <w:pPr>
+        <w:ind w:left="2124"/>
+      </w:pPr>
+      <w:r>
+        <w:t xml:space="preserve">A fusion of </w:t>
+      </w:r>
+      <w:proofErr w:type="spellStart"/>
+      <w:r>
+        <w:t>TableJoined.php</w:t>
+      </w:r>
+      <w:proofErr w:type="spellEnd"/>
+      <w:r>
+        <w:t xml:space="preserve"> and </w:t>
+      </w:r>
+      <w:proofErr w:type="spellStart"/>
+      <w:r>
+        <w:t>TableTimestamped.php</w:t>
+      </w:r>
+      <w:proofErr w:type="spellEnd"/>
+    </w:p>
+    <w:p>
+      <w:pPr>
+        <w:pStyle w:val="Titre2"/>
+        <w:ind w:left="708"/>
+      </w:pPr>
+      <w:r>
+        <w:t>Object</w:t>
+      </w:r>
+    </w:p>
+    <w:p>
+      <w:pPr>
+        <w:ind w:firstLine="708"/>
+      </w:pPr>
+      <w:r>
+        <w:t xml:space="preserve">All concret </w:t>
+      </w:r>
+      <w:proofErr w:type="spellStart"/>
+      <w:r>
+        <w:t>object</w:t>
+      </w:r>
+      <w:proofErr w:type="spellEnd"/>
+      <w:r>
+        <w:t xml:space="preserve"> </w:t>
+      </w:r>
+      <w:proofErr w:type="spellStart"/>
+      <w:r>
+        <w:t>who</w:t>
+      </w:r>
+      <w:proofErr w:type="spellEnd"/>
+      <w:r>
+        <w:t xml:space="preserve"> </w:t>
+      </w:r>
+      <w:proofErr w:type="spellStart"/>
+      <w:r>
+        <w:t>communicate</w:t>
+      </w:r>
+      <w:proofErr w:type="spellEnd"/>
+      <w:r>
+        <w:t xml:space="preserve"> </w:t>
+      </w:r>
+      <w:proofErr w:type="spellStart"/>
+      <w:r>
+        <w:t>with</w:t>
+      </w:r>
+      <w:proofErr w:type="spellEnd"/>
+      <w:r>
+        <w:t xml:space="preserve"> </w:t>
+      </w:r>
+      <w:proofErr w:type="spellStart"/>
+      <w:r>
+        <w:t>database</w:t>
+      </w:r>
+      <w:proofErr w:type="spellEnd"/>
+      <w:r>
+        <w:t xml:space="preserve"> </w:t>
+      </w:r>
+      <w:proofErr w:type="spellStart"/>
+      <w:r>
+        <w:t>extends</w:t>
+      </w:r>
+      <w:proofErr w:type="spellEnd"/>
+      <w:r>
+        <w:t xml:space="preserve"> one of </w:t>
+      </w:r>
+      <w:proofErr w:type="spellStart"/>
+      <w:r>
+        <w:t>previous</w:t>
+      </w:r>
+      <w:proofErr w:type="spellEnd"/>
+      <w:r>
+        <w:t xml:space="preserve"> abstract class and </w:t>
+      </w:r>
+      <w:proofErr w:type="spellStart"/>
+      <w:r>
+        <w:t>just</w:t>
+      </w:r>
+      <w:proofErr w:type="spellEnd"/>
+      <w:r>
+        <w:t xml:space="preserve"> initialise variable.</w:t>
+      </w:r>
+    </w:p>
+    <w:p>
       <w:bookmarkStart w:id="0" w:name="_GoBack"/>
       <w:bookmarkEnd w:id="0"/>
     </w:p>
     <w:sectPr>
-      <w:pgSz w:w="16838" w:h="11906" w:orient="landscape"/>
-      <w:pgMar w:top="426" w:right="1417" w:bottom="426" w:left="1417" w:header="708" w:footer="708" w:gutter="0"/>
+      <w:pgSz w:w="11906" w:h="16838"/>
+      <w:pgMar w:top="1418" w:right="425" w:bottom="1418" w:left="425" w:header="709" w:footer="709" w:gutter="0"/>
       <w:cols w:space="708"/>
       <w:docGrid w:linePitch="360"/>
     </w:sectPr>
   </w:body>
 </w:document>
+</file>
+
+<file path=word/numbering.xml><?xml version="1.0" encoding="utf-8"?>
+<w:numbering xmlns:wpc="http://schemas.microsoft.com/office/word/2010/wordprocessingCanvas" xmlns:mc="http://schemas.openxmlformats.org/markup-compatibility/2006" xmlns:o="urn:schemas-microsoft-com:office:office" xmlns:r="http://schemas.openxmlformats.org/officeDocument/2006/relationships" xmlns:m="http://schemas.openxmlformats.org/officeDocument/2006/math" xmlns:v="urn:schemas-microsoft-com:vml" xmlns:wp14="http://schemas.microsoft.com/office/word/2010/wordprocessingDrawing" xmlns:wp="http://schemas.openxmlformats.org/drawingml/2006/wordprocessingDrawing" xmlns:w10="urn:schemas-microsoft-com:office:word" xmlns:w="http://schemas.openxmlformats.org/wordprocessingml/2006/main" xmlns:w14="http://schemas.microsoft.com/office/word/2010/wordml" xmlns:wpg="http://schemas.microsoft.com/office/word/2010/wordprocessingGroup" xmlns:wpi="http://schemas.microsoft.com/office/word/2010/wordprocessingInk" xmlns:wne="http://schemas.microsoft.com/office/word/2006/wordml" xmlns:wps="http://schemas.microsoft.com/office/word/2010/wordprocessingShape" mc:Ignorable="w14 wp14">
+  <w:abstractNum w:abstractNumId="0">
+    <w:nsid w:val="32146589"/>
+    <w:multiLevelType w:val="hybridMultilevel"/>
+    <w:tmpl w:val="37C8681C"/>
+    <w:lvl w:ilvl="0" w:tplc="040C0001">
+      <w:start w:val="1"/>
+      <w:numFmt w:val="bullet"/>
+      <w:lvlText w:val=""/>
+      <w:lvlJc w:val="left"/>
+      <w:pPr>
+        <w:ind w:left="720" w:hanging="360"/>
+      </w:pPr>
+      <w:rPr>
+        <w:rFonts w:ascii="Symbol" w:hAnsi="Symbol" w:hint="default"/>
+      </w:rPr>
+    </w:lvl>
+    <w:lvl w:ilvl="1" w:tplc="040C0003" w:tentative="1">
+      <w:start w:val="1"/>
+      <w:numFmt w:val="bullet"/>
+      <w:lvlText w:val="o"/>
+      <w:lvlJc w:val="left"/>
+      <w:pPr>
+        <w:ind w:left="1440" w:hanging="360"/>
+      </w:pPr>
+      <w:rPr>
+        <w:rFonts w:ascii="Courier New" w:hAnsi="Courier New" w:cs="Courier New" w:hint="default"/>
+      </w:rPr>
+    </w:lvl>
+    <w:lvl w:ilvl="2" w:tplc="040C0005" w:tentative="1">
+      <w:start w:val="1"/>
+      <w:numFmt w:val="bullet"/>
+      <w:lvlText w:val=""/>
+      <w:lvlJc w:val="left"/>
+      <w:pPr>
+        <w:ind w:left="2160" w:hanging="360"/>
+      </w:pPr>
+      <w:rPr>
+        <w:rFonts w:ascii="Wingdings" w:hAnsi="Wingdings" w:hint="default"/>
+      </w:rPr>
+    </w:lvl>
+    <w:lvl w:ilvl="3" w:tplc="040C0001" w:tentative="1">
+      <w:start w:val="1"/>
+      <w:numFmt w:val="bullet"/>
+      <w:lvlText w:val=""/>
+      <w:lvlJc w:val="left"/>
+      <w:pPr>
+        <w:ind w:left="2880" w:hanging="360"/>
+      </w:pPr>
+      <w:rPr>
+        <w:rFonts w:ascii="Symbol" w:hAnsi="Symbol" w:hint="default"/>
+      </w:rPr>
+    </w:lvl>
+    <w:lvl w:ilvl="4" w:tplc="040C0003" w:tentative="1">
+      <w:start w:val="1"/>
+      <w:numFmt w:val="bullet"/>
+      <w:lvlText w:val="o"/>
+      <w:lvlJc w:val="left"/>
+      <w:pPr>
+        <w:ind w:left="3600" w:hanging="360"/>
+      </w:pPr>
+      <w:rPr>
+        <w:rFonts w:ascii="Courier New" w:hAnsi="Courier New" w:cs="Courier New" w:hint="default"/>
+      </w:rPr>
+    </w:lvl>
+    <w:lvl w:ilvl="5" w:tplc="040C0005" w:tentative="1">
+      <w:start w:val="1"/>
+      <w:numFmt w:val="bullet"/>
+      <w:lvlText w:val=""/>
+      <w:lvlJc w:val="left"/>
+      <w:pPr>
+        <w:ind w:left="4320" w:hanging="360"/>
+      </w:pPr>
+      <w:rPr>
+        <w:rFonts w:ascii="Wingdings" w:hAnsi="Wingdings" w:hint="default"/>
+      </w:rPr>
+    </w:lvl>
+    <w:lvl w:ilvl="6" w:tplc="040C0001" w:tentative="1">
+      <w:start w:val="1"/>
+      <w:numFmt w:val="bullet"/>
+      <w:lvlText w:val=""/>
+      <w:lvlJc w:val="left"/>
+      <w:pPr>
+        <w:ind w:left="5040" w:hanging="360"/>
+      </w:pPr>
+      <w:rPr>
+        <w:rFonts w:ascii="Symbol" w:hAnsi="Symbol" w:hint="default"/>
+      </w:rPr>
+    </w:lvl>
+    <w:lvl w:ilvl="7" w:tplc="040C0003" w:tentative="1">
+      <w:start w:val="1"/>
+      <w:numFmt w:val="bullet"/>
+      <w:lvlText w:val="o"/>
+      <w:lvlJc w:val="left"/>
+      <w:pPr>
+        <w:ind w:left="5760" w:hanging="360"/>
+      </w:pPr>
+      <w:rPr>
+        <w:rFonts w:ascii="Courier New" w:hAnsi="Courier New" w:cs="Courier New" w:hint="default"/>
+      </w:rPr>
+    </w:lvl>
+    <w:lvl w:ilvl="8" w:tplc="040C0005" w:tentative="1">
+      <w:start w:val="1"/>
+      <w:numFmt w:val="bullet"/>
+      <w:lvlText w:val=""/>
+      <w:lvlJc w:val="left"/>
+      <w:pPr>
+        <w:ind w:left="6480" w:hanging="360"/>
+      </w:pPr>
+      <w:rPr>
+        <w:rFonts w:ascii="Wingdings" w:hAnsi="Wingdings" w:hint="default"/>
+      </w:rPr>
+    </w:lvl>
+  </w:abstractNum>
+  <w:abstractNum w:abstractNumId="1">
+    <w:nsid w:val="592D5A1F"/>
+    <w:multiLevelType w:val="hybridMultilevel"/>
+    <w:tmpl w:val="3D9E3656"/>
+    <w:lvl w:ilvl="0" w:tplc="040C0001">
+      <w:start w:val="1"/>
+      <w:numFmt w:val="bullet"/>
+      <w:lvlText w:val=""/>
+      <w:lvlJc w:val="left"/>
+      <w:pPr>
+        <w:ind w:left="720" w:hanging="360"/>
+      </w:pPr>
+      <w:rPr>
+        <w:rFonts w:ascii="Symbol" w:hAnsi="Symbol" w:hint="default"/>
+      </w:rPr>
+    </w:lvl>
+    <w:lvl w:ilvl="1" w:tplc="040C0003" w:tentative="1">
+      <w:start w:val="1"/>
+      <w:numFmt w:val="bullet"/>
+      <w:lvlText w:val="o"/>
+      <w:lvlJc w:val="left"/>
+      <w:pPr>
+        <w:ind w:left="1440" w:hanging="360"/>
+      </w:pPr>
+      <w:rPr>
+        <w:rFonts w:ascii="Courier New" w:hAnsi="Courier New" w:cs="Courier New" w:hint="default"/>
+      </w:rPr>
+    </w:lvl>
+    <w:lvl w:ilvl="2" w:tplc="040C0005" w:tentative="1">
+      <w:start w:val="1"/>
+      <w:numFmt w:val="bullet"/>
+      <w:lvlText w:val=""/>
+      <w:lvlJc w:val="left"/>
+      <w:pPr>
+        <w:ind w:left="2160" w:hanging="360"/>
+      </w:pPr>
+      <w:rPr>
+        <w:rFonts w:ascii="Wingdings" w:hAnsi="Wingdings" w:hint="default"/>
+      </w:rPr>
+    </w:lvl>
+    <w:lvl w:ilvl="3" w:tplc="040C0001" w:tentative="1">
+      <w:start w:val="1"/>
+      <w:numFmt w:val="bullet"/>
+      <w:lvlText w:val=""/>
+      <w:lvlJc w:val="left"/>
+      <w:pPr>
+        <w:ind w:left="2880" w:hanging="360"/>
+      </w:pPr>
+      <w:rPr>
+        <w:rFonts w:ascii="Symbol" w:hAnsi="Symbol" w:hint="default"/>
+      </w:rPr>
+    </w:lvl>
+    <w:lvl w:ilvl="4" w:tplc="040C0003" w:tentative="1">
+      <w:start w:val="1"/>
+      <w:numFmt w:val="bullet"/>
+      <w:lvlText w:val="o"/>
+      <w:lvlJc w:val="left"/>
+      <w:pPr>
+        <w:ind w:left="3600" w:hanging="360"/>
+      </w:pPr>
+      <w:rPr>
+        <w:rFonts w:ascii="Courier New" w:hAnsi="Courier New" w:cs="Courier New" w:hint="default"/>
+      </w:rPr>
+    </w:lvl>
+    <w:lvl w:ilvl="5" w:tplc="040C0005" w:tentative="1">
+      <w:start w:val="1"/>
+      <w:numFmt w:val="bullet"/>
+      <w:lvlText w:val=""/>
+      <w:lvlJc w:val="left"/>
+      <w:pPr>
+        <w:ind w:left="4320" w:hanging="360"/>
+      </w:pPr>
+      <w:rPr>
+        <w:rFonts w:ascii="Wingdings" w:hAnsi="Wingdings" w:hint="default"/>
+      </w:rPr>
+    </w:lvl>
+    <w:lvl w:ilvl="6" w:tplc="040C0001" w:tentative="1">
+      <w:start w:val="1"/>
+      <w:numFmt w:val="bullet"/>
+      <w:lvlText w:val=""/>
+      <w:lvlJc w:val="left"/>
+      <w:pPr>
+        <w:ind w:left="5040" w:hanging="360"/>
+      </w:pPr>
+      <w:rPr>
+        <w:rFonts w:ascii="Symbol" w:hAnsi="Symbol" w:hint="default"/>
+      </w:rPr>
+    </w:lvl>
+    <w:lvl w:ilvl="7" w:tplc="040C0003" w:tentative="1">
+      <w:start w:val="1"/>
+      <w:numFmt w:val="bullet"/>
+      <w:lvlText w:val="o"/>
+      <w:lvlJc w:val="left"/>
+      <w:pPr>
+        <w:ind w:left="5760" w:hanging="360"/>
+      </w:pPr>
+      <w:rPr>
+        <w:rFonts w:ascii="Courier New" w:hAnsi="Courier New" w:cs="Courier New" w:hint="default"/>
+      </w:rPr>
+    </w:lvl>
+    <w:lvl w:ilvl="8" w:tplc="040C0005" w:tentative="1">
+      <w:start w:val="1"/>
+      <w:numFmt w:val="bullet"/>
+      <w:lvlText w:val=""/>
+      <w:lvlJc w:val="left"/>
+      <w:pPr>
+        <w:ind w:left="6480" w:hanging="360"/>
+      </w:pPr>
+      <w:rPr>
+        <w:rFonts w:ascii="Wingdings" w:hAnsi="Wingdings" w:hint="default"/>
+      </w:rPr>
+    </w:lvl>
+  </w:abstractNum>
+  <w:num w:numId="1">
+    <w:abstractNumId w:val="1"/>
+  </w:num>
+  <w:num w:numId="2">
+    <w:abstractNumId w:val="0"/>
+  </w:num>
+</w:numbering>
 </file>
 
 <file path=word/styles.xml><?xml version="1.0" encoding="utf-8"?>
@@ -6700,6 +9475,99 @@
     <w:name w:val="Normal"/>
     <w:qFormat/>
   </w:style>
+  <w:style w:type="paragraph" w:styleId="Titre1">
+    <w:name w:val="heading 1"/>
+    <w:basedOn w:val="Normal"/>
+    <w:next w:val="Normal"/>
+    <w:link w:val="Titre1Car"/>
+    <w:uiPriority w:val="9"/>
+    <w:qFormat/>
+    <w:rsid w:val="00495913"/>
+    <w:pPr>
+      <w:keepNext/>
+      <w:keepLines/>
+      <w:spacing w:before="480" w:after="0"/>
+      <w:outlineLvl w:val="0"/>
+    </w:pPr>
+    <w:rPr>
+      <w:rFonts w:asciiTheme="majorHAnsi" w:eastAsiaTheme="majorEastAsia" w:hAnsiTheme="majorHAnsi" w:cstheme="majorBidi"/>
+      <w:b/>
+      <w:bCs/>
+      <w:color w:val="365F91" w:themeColor="accent1" w:themeShade="BF"/>
+      <w:sz w:val="28"/>
+      <w:szCs w:val="28"/>
+    </w:rPr>
+  </w:style>
+  <w:style w:type="paragraph" w:styleId="Titre2">
+    <w:name w:val="heading 2"/>
+    <w:basedOn w:val="Normal"/>
+    <w:next w:val="Normal"/>
+    <w:link w:val="Titre2Car"/>
+    <w:uiPriority w:val="9"/>
+    <w:unhideWhenUsed/>
+    <w:qFormat/>
+    <w:rsid w:val="007A62E7"/>
+    <w:pPr>
+      <w:keepNext/>
+      <w:keepLines/>
+      <w:spacing w:before="200" w:after="0"/>
+      <w:outlineLvl w:val="1"/>
+    </w:pPr>
+    <w:rPr>
+      <w:rFonts w:asciiTheme="majorHAnsi" w:eastAsiaTheme="majorEastAsia" w:hAnsiTheme="majorHAnsi" w:cstheme="majorBidi"/>
+      <w:b/>
+      <w:bCs/>
+      <w:color w:val="4F81BD" w:themeColor="accent1"/>
+      <w:sz w:val="26"/>
+      <w:szCs w:val="26"/>
+    </w:rPr>
+  </w:style>
+  <w:style w:type="paragraph" w:styleId="Titre3">
+    <w:name w:val="heading 3"/>
+    <w:basedOn w:val="Normal"/>
+    <w:next w:val="Normal"/>
+    <w:link w:val="Titre3Car"/>
+    <w:uiPriority w:val="9"/>
+    <w:unhideWhenUsed/>
+    <w:qFormat/>
+    <w:rsid w:val="00190F23"/>
+    <w:pPr>
+      <w:keepNext/>
+      <w:keepLines/>
+      <w:spacing w:before="200" w:after="0"/>
+      <w:outlineLvl w:val="2"/>
+    </w:pPr>
+    <w:rPr>
+      <w:rFonts w:asciiTheme="majorHAnsi" w:eastAsiaTheme="majorEastAsia" w:hAnsiTheme="majorHAnsi" w:cstheme="majorBidi"/>
+      <w:b/>
+      <w:bCs/>
+      <w:color w:val="4F81BD" w:themeColor="accent1"/>
+    </w:rPr>
+  </w:style>
+  <w:style w:type="paragraph" w:styleId="Titre4">
+    <w:name w:val="heading 4"/>
+    <w:basedOn w:val="Normal"/>
+    <w:next w:val="Normal"/>
+    <w:link w:val="Titre4Car"/>
+    <w:uiPriority w:val="9"/>
+    <w:unhideWhenUsed/>
+    <w:qFormat/>
+    <w:rsid w:val="00190F23"/>
+    <w:pPr>
+      <w:keepNext/>
+      <w:keepLines/>
+      <w:spacing w:before="200" w:after="0"/>
+      <w:outlineLvl w:val="3"/>
+    </w:pPr>
+    <w:rPr>
+      <w:rFonts w:asciiTheme="majorHAnsi" w:eastAsiaTheme="majorEastAsia" w:hAnsiTheme="majorHAnsi" w:cstheme="majorBidi"/>
+      <w:b/>
+      <w:bCs/>
+      <w:i/>
+      <w:iCs/>
+      <w:color w:val="4F81BD" w:themeColor="accent1"/>
+    </w:rPr>
+  </w:style>
   <w:style w:type="character" w:default="1" w:styleId="Policepardfaut">
     <w:name w:val="Default Paragraph Font"/>
     <w:uiPriority w:val="1"/>
@@ -6743,6 +9611,105 @@
       <w:szCs w:val="24"/>
       <w:lang w:eastAsia="fr-FR"/>
     </w:rPr>
+  </w:style>
+  <w:style w:type="character" w:customStyle="1" w:styleId="Titre1Car">
+    <w:name w:val="Titre 1 Car"/>
+    <w:basedOn w:val="Policepardfaut"/>
+    <w:link w:val="Titre1"/>
+    <w:uiPriority w:val="9"/>
+    <w:rsid w:val="00495913"/>
+    <w:rPr>
+      <w:rFonts w:asciiTheme="majorHAnsi" w:eastAsiaTheme="majorEastAsia" w:hAnsiTheme="majorHAnsi" w:cstheme="majorBidi"/>
+      <w:b/>
+      <w:bCs/>
+      <w:color w:val="365F91" w:themeColor="accent1" w:themeShade="BF"/>
+      <w:sz w:val="28"/>
+      <w:szCs w:val="28"/>
+    </w:rPr>
+  </w:style>
+  <w:style w:type="paragraph" w:styleId="Paragraphedeliste">
+    <w:name w:val="List Paragraph"/>
+    <w:basedOn w:val="Normal"/>
+    <w:uiPriority w:val="34"/>
+    <w:qFormat/>
+    <w:rsid w:val="00495913"/>
+    <w:pPr>
+      <w:ind w:left="720"/>
+      <w:contextualSpacing/>
+    </w:pPr>
+  </w:style>
+  <w:style w:type="character" w:styleId="Lienhypertexte">
+    <w:name w:val="Hyperlink"/>
+    <w:basedOn w:val="Policepardfaut"/>
+    <w:uiPriority w:val="99"/>
+    <w:unhideWhenUsed/>
+    <w:rsid w:val="00495913"/>
+    <w:rPr>
+      <w:color w:val="0000FF" w:themeColor="hyperlink"/>
+      <w:u w:val="single"/>
+    </w:rPr>
+  </w:style>
+  <w:style w:type="character" w:customStyle="1" w:styleId="Titre2Car">
+    <w:name w:val="Titre 2 Car"/>
+    <w:basedOn w:val="Policepardfaut"/>
+    <w:link w:val="Titre2"/>
+    <w:uiPriority w:val="9"/>
+    <w:rsid w:val="007A62E7"/>
+    <w:rPr>
+      <w:rFonts w:asciiTheme="majorHAnsi" w:eastAsiaTheme="majorEastAsia" w:hAnsiTheme="majorHAnsi" w:cstheme="majorBidi"/>
+      <w:b/>
+      <w:bCs/>
+      <w:color w:val="4F81BD" w:themeColor="accent1"/>
+      <w:sz w:val="26"/>
+      <w:szCs w:val="26"/>
+    </w:rPr>
+  </w:style>
+  <w:style w:type="character" w:customStyle="1" w:styleId="Titre3Car">
+    <w:name w:val="Titre 3 Car"/>
+    <w:basedOn w:val="Policepardfaut"/>
+    <w:link w:val="Titre3"/>
+    <w:uiPriority w:val="9"/>
+    <w:rsid w:val="00190F23"/>
+    <w:rPr>
+      <w:rFonts w:asciiTheme="majorHAnsi" w:eastAsiaTheme="majorEastAsia" w:hAnsiTheme="majorHAnsi" w:cstheme="majorBidi"/>
+      <w:b/>
+      <w:bCs/>
+      <w:color w:val="4F81BD" w:themeColor="accent1"/>
+    </w:rPr>
+  </w:style>
+  <w:style w:type="character" w:customStyle="1" w:styleId="Titre4Car">
+    <w:name w:val="Titre 4 Car"/>
+    <w:basedOn w:val="Policepardfaut"/>
+    <w:link w:val="Titre4"/>
+    <w:uiPriority w:val="9"/>
+    <w:rsid w:val="00190F23"/>
+    <w:rPr>
+      <w:rFonts w:asciiTheme="majorHAnsi" w:eastAsiaTheme="majorEastAsia" w:hAnsiTheme="majorHAnsi" w:cstheme="majorBidi"/>
+      <w:b/>
+      <w:bCs/>
+      <w:i/>
+      <w:iCs/>
+      <w:color w:val="4F81BD" w:themeColor="accent1"/>
+    </w:rPr>
+  </w:style>
+  <w:style w:type="table" w:styleId="Grilledutableau">
+    <w:name w:val="Table Grid"/>
+    <w:basedOn w:val="TableauNormal"/>
+    <w:uiPriority w:val="59"/>
+    <w:rsid w:val="00190F23"/>
+    <w:pPr>
+      <w:spacing w:after="0" w:line="240" w:lineRule="auto"/>
+    </w:pPr>
+    <w:tblPr>
+      <w:tblBorders>
+        <w:top w:val="single" w:sz="4" w:space="0" w:color="auto"/>
+        <w:left w:val="single" w:sz="4" w:space="0" w:color="auto"/>
+        <w:bottom w:val="single" w:sz="4" w:space="0" w:color="auto"/>
+        <w:right w:val="single" w:sz="4" w:space="0" w:color="auto"/>
+        <w:insideH w:val="single" w:sz="4" w:space="0" w:color="auto"/>
+        <w:insideV w:val="single" w:sz="4" w:space="0" w:color="auto"/>
+      </w:tblBorders>
+    </w:tblPr>
   </w:style>
 </w:styles>
 </file>
@@ -6907,6 +9874,99 @@
     <w:name w:val="Normal"/>
     <w:qFormat/>
   </w:style>
+  <w:style w:type="paragraph" w:styleId="Titre1">
+    <w:name w:val="heading 1"/>
+    <w:basedOn w:val="Normal"/>
+    <w:next w:val="Normal"/>
+    <w:link w:val="Titre1Car"/>
+    <w:uiPriority w:val="9"/>
+    <w:qFormat/>
+    <w:rsid w:val="00495913"/>
+    <w:pPr>
+      <w:keepNext/>
+      <w:keepLines/>
+      <w:spacing w:before="480" w:after="0"/>
+      <w:outlineLvl w:val="0"/>
+    </w:pPr>
+    <w:rPr>
+      <w:rFonts w:asciiTheme="majorHAnsi" w:eastAsiaTheme="majorEastAsia" w:hAnsiTheme="majorHAnsi" w:cstheme="majorBidi"/>
+      <w:b/>
+      <w:bCs/>
+      <w:color w:val="365F91" w:themeColor="accent1" w:themeShade="BF"/>
+      <w:sz w:val="28"/>
+      <w:szCs w:val="28"/>
+    </w:rPr>
+  </w:style>
+  <w:style w:type="paragraph" w:styleId="Titre2">
+    <w:name w:val="heading 2"/>
+    <w:basedOn w:val="Normal"/>
+    <w:next w:val="Normal"/>
+    <w:link w:val="Titre2Car"/>
+    <w:uiPriority w:val="9"/>
+    <w:unhideWhenUsed/>
+    <w:qFormat/>
+    <w:rsid w:val="007A62E7"/>
+    <w:pPr>
+      <w:keepNext/>
+      <w:keepLines/>
+      <w:spacing w:before="200" w:after="0"/>
+      <w:outlineLvl w:val="1"/>
+    </w:pPr>
+    <w:rPr>
+      <w:rFonts w:asciiTheme="majorHAnsi" w:eastAsiaTheme="majorEastAsia" w:hAnsiTheme="majorHAnsi" w:cstheme="majorBidi"/>
+      <w:b/>
+      <w:bCs/>
+      <w:color w:val="4F81BD" w:themeColor="accent1"/>
+      <w:sz w:val="26"/>
+      <w:szCs w:val="26"/>
+    </w:rPr>
+  </w:style>
+  <w:style w:type="paragraph" w:styleId="Titre3">
+    <w:name w:val="heading 3"/>
+    <w:basedOn w:val="Normal"/>
+    <w:next w:val="Normal"/>
+    <w:link w:val="Titre3Car"/>
+    <w:uiPriority w:val="9"/>
+    <w:unhideWhenUsed/>
+    <w:qFormat/>
+    <w:rsid w:val="00190F23"/>
+    <w:pPr>
+      <w:keepNext/>
+      <w:keepLines/>
+      <w:spacing w:before="200" w:after="0"/>
+      <w:outlineLvl w:val="2"/>
+    </w:pPr>
+    <w:rPr>
+      <w:rFonts w:asciiTheme="majorHAnsi" w:eastAsiaTheme="majorEastAsia" w:hAnsiTheme="majorHAnsi" w:cstheme="majorBidi"/>
+      <w:b/>
+      <w:bCs/>
+      <w:color w:val="4F81BD" w:themeColor="accent1"/>
+    </w:rPr>
+  </w:style>
+  <w:style w:type="paragraph" w:styleId="Titre4">
+    <w:name w:val="heading 4"/>
+    <w:basedOn w:val="Normal"/>
+    <w:next w:val="Normal"/>
+    <w:link w:val="Titre4Car"/>
+    <w:uiPriority w:val="9"/>
+    <w:unhideWhenUsed/>
+    <w:qFormat/>
+    <w:rsid w:val="00190F23"/>
+    <w:pPr>
+      <w:keepNext/>
+      <w:keepLines/>
+      <w:spacing w:before="200" w:after="0"/>
+      <w:outlineLvl w:val="3"/>
+    </w:pPr>
+    <w:rPr>
+      <w:rFonts w:asciiTheme="majorHAnsi" w:eastAsiaTheme="majorEastAsia" w:hAnsiTheme="majorHAnsi" w:cstheme="majorBidi"/>
+      <w:b/>
+      <w:bCs/>
+      <w:i/>
+      <w:iCs/>
+      <w:color w:val="4F81BD" w:themeColor="accent1"/>
+    </w:rPr>
+  </w:style>
   <w:style w:type="character" w:default="1" w:styleId="Policepardfaut">
     <w:name w:val="Default Paragraph Font"/>
     <w:uiPriority w:val="1"/>
@@ -6950,6 +10010,105 @@
       <w:szCs w:val="24"/>
       <w:lang w:eastAsia="fr-FR"/>
     </w:rPr>
+  </w:style>
+  <w:style w:type="character" w:customStyle="1" w:styleId="Titre1Car">
+    <w:name w:val="Titre 1 Car"/>
+    <w:basedOn w:val="Policepardfaut"/>
+    <w:link w:val="Titre1"/>
+    <w:uiPriority w:val="9"/>
+    <w:rsid w:val="00495913"/>
+    <w:rPr>
+      <w:rFonts w:asciiTheme="majorHAnsi" w:eastAsiaTheme="majorEastAsia" w:hAnsiTheme="majorHAnsi" w:cstheme="majorBidi"/>
+      <w:b/>
+      <w:bCs/>
+      <w:color w:val="365F91" w:themeColor="accent1" w:themeShade="BF"/>
+      <w:sz w:val="28"/>
+      <w:szCs w:val="28"/>
+    </w:rPr>
+  </w:style>
+  <w:style w:type="paragraph" w:styleId="Paragraphedeliste">
+    <w:name w:val="List Paragraph"/>
+    <w:basedOn w:val="Normal"/>
+    <w:uiPriority w:val="34"/>
+    <w:qFormat/>
+    <w:rsid w:val="00495913"/>
+    <w:pPr>
+      <w:ind w:left="720"/>
+      <w:contextualSpacing/>
+    </w:pPr>
+  </w:style>
+  <w:style w:type="character" w:styleId="Lienhypertexte">
+    <w:name w:val="Hyperlink"/>
+    <w:basedOn w:val="Policepardfaut"/>
+    <w:uiPriority w:val="99"/>
+    <w:unhideWhenUsed/>
+    <w:rsid w:val="00495913"/>
+    <w:rPr>
+      <w:color w:val="0000FF" w:themeColor="hyperlink"/>
+      <w:u w:val="single"/>
+    </w:rPr>
+  </w:style>
+  <w:style w:type="character" w:customStyle="1" w:styleId="Titre2Car">
+    <w:name w:val="Titre 2 Car"/>
+    <w:basedOn w:val="Policepardfaut"/>
+    <w:link w:val="Titre2"/>
+    <w:uiPriority w:val="9"/>
+    <w:rsid w:val="007A62E7"/>
+    <w:rPr>
+      <w:rFonts w:asciiTheme="majorHAnsi" w:eastAsiaTheme="majorEastAsia" w:hAnsiTheme="majorHAnsi" w:cstheme="majorBidi"/>
+      <w:b/>
+      <w:bCs/>
+      <w:color w:val="4F81BD" w:themeColor="accent1"/>
+      <w:sz w:val="26"/>
+      <w:szCs w:val="26"/>
+    </w:rPr>
+  </w:style>
+  <w:style w:type="character" w:customStyle="1" w:styleId="Titre3Car">
+    <w:name w:val="Titre 3 Car"/>
+    <w:basedOn w:val="Policepardfaut"/>
+    <w:link w:val="Titre3"/>
+    <w:uiPriority w:val="9"/>
+    <w:rsid w:val="00190F23"/>
+    <w:rPr>
+      <w:rFonts w:asciiTheme="majorHAnsi" w:eastAsiaTheme="majorEastAsia" w:hAnsiTheme="majorHAnsi" w:cstheme="majorBidi"/>
+      <w:b/>
+      <w:bCs/>
+      <w:color w:val="4F81BD" w:themeColor="accent1"/>
+    </w:rPr>
+  </w:style>
+  <w:style w:type="character" w:customStyle="1" w:styleId="Titre4Car">
+    <w:name w:val="Titre 4 Car"/>
+    <w:basedOn w:val="Policepardfaut"/>
+    <w:link w:val="Titre4"/>
+    <w:uiPriority w:val="9"/>
+    <w:rsid w:val="00190F23"/>
+    <w:rPr>
+      <w:rFonts w:asciiTheme="majorHAnsi" w:eastAsiaTheme="majorEastAsia" w:hAnsiTheme="majorHAnsi" w:cstheme="majorBidi"/>
+      <w:b/>
+      <w:bCs/>
+      <w:i/>
+      <w:iCs/>
+      <w:color w:val="4F81BD" w:themeColor="accent1"/>
+    </w:rPr>
+  </w:style>
+  <w:style w:type="table" w:styleId="Grilledutableau">
+    <w:name w:val="Table Grid"/>
+    <w:basedOn w:val="TableauNormal"/>
+    <w:uiPriority w:val="59"/>
+    <w:rsid w:val="00190F23"/>
+    <w:pPr>
+      <w:spacing w:after="0" w:line="240" w:lineRule="auto"/>
+    </w:pPr>
+    <w:tblPr>
+      <w:tblBorders>
+        <w:top w:val="single" w:sz="4" w:space="0" w:color="auto"/>
+        <w:left w:val="single" w:sz="4" w:space="0" w:color="auto"/>
+        <w:bottom w:val="single" w:sz="4" w:space="0" w:color="auto"/>
+        <w:right w:val="single" w:sz="4" w:space="0" w:color="auto"/>
+        <w:insideH w:val="single" w:sz="4" w:space="0" w:color="auto"/>
+        <w:insideV w:val="single" w:sz="4" w:space="0" w:color="auto"/>
+      </w:tblBorders>
+    </w:tblPr>
   </w:style>
 </w:styles>
 </file>
@@ -7237,4 +10396,16 @@
   <a:objectDefaults/>
   <a:extraClrSchemeLst/>
 </a:theme>
+</file>
+
+<file path=customXml/item1.xml><?xml version="1.0" encoding="utf-8"?>
+<b:Sources xmlns:b="http://schemas.openxmlformats.org/officeDocument/2006/bibliography" xmlns="http://schemas.openxmlformats.org/officeDocument/2006/bibliography" SelectedStyle="" StyleName=""/>
+</file>
+
+<file path=customXml/itemProps1.xml><?xml version="1.0" encoding="utf-8"?>
+<ds:datastoreItem xmlns:ds="http://schemas.openxmlformats.org/officeDocument/2006/customXml" ds:itemID="{64FE2963-B3C9-49AD-8EDC-7E337F42EFCC}">
+  <ds:schemaRefs>
+    <ds:schemaRef ds:uri="http://schemas.openxmlformats.org/officeDocument/2006/bibliography"/>
+  </ds:schemaRefs>
+</ds:datastoreItem>
 </file>
</xml_diff>